<commit_message>
feat: implement predictive simulation and update project documentation
</commit_message>
<xml_diff>
--- a/explication.docx
+++ b/explication.docx
@@ -7,9 +7,8 @@
         <w:spacing w:after="0" w:line="240" w:lineRule="auto"/>
         <w:rPr>
           <w:rFonts w:ascii="Times New Roman" w:eastAsia="Times New Roman" w:hAnsi="Times New Roman" w:cs="Times New Roman"/>
-          <w:sz w:val="32"/>
-          <w:szCs w:val="24"/>
-          <w:lang/>
+          <w:sz w:val="24"/>
+          <w:szCs w:val="24"/>
         </w:rPr>
       </w:pPr>
     </w:p>
@@ -22,9 +21,8 @@
           <w:b/>
           <w:bCs/>
           <w:kern w:val="36"/>
-          <w:sz w:val="56"/>
+          <w:sz w:val="48"/>
           <w:szCs w:val="48"/>
-          <w:lang/>
         </w:rPr>
       </w:pPr>
       <w:r>
@@ -33,9 +31,8 @@
           <w:b/>
           <w:bCs/>
           <w:kern w:val="36"/>
-          <w:sz w:val="56"/>
+          <w:sz w:val="48"/>
           <w:szCs w:val="48"/>
-          <w:lang/>
         </w:rPr>
         <w:t>Documentation Technique – Module Internet &amp; Multimédia AI4BMI</w:t>
       </w:r>
@@ -48,9 +45,8 @@
           <w:rFonts w:ascii="Times New Roman" w:eastAsia="Times New Roman" w:hAnsi="Times New Roman" w:cs="Times New Roman"/>
           <w:b/>
           <w:bCs/>
-          <w:sz w:val="44"/>
+          <w:sz w:val="36"/>
           <w:szCs w:val="36"/>
-          <w:lang/>
         </w:rPr>
       </w:pPr>
       <w:r>
@@ -58,9 +54,8 @@
           <w:rFonts w:ascii="Times New Roman" w:eastAsia="Times New Roman" w:hAnsi="Times New Roman" w:cs="Times New Roman"/>
           <w:b/>
           <w:bCs/>
-          <w:sz w:val="44"/>
+          <w:sz w:val="36"/>
           <w:szCs w:val="36"/>
-          <w:lang/>
         </w:rPr>
         <w:t>1️</w:t>
       </w:r>
@@ -69,7 +64,7 @@
           <w:rFonts w:ascii="Tahoma" w:eastAsia="Times New Roman" w:hAnsi="Tahoma" w:cs="Tahoma"/>
           <w:b/>
           <w:bCs/>
-          <w:sz w:val="44"/>
+          <w:sz w:val="36"/>
           <w:szCs w:val="36"/>
           <w:lang w:val="fr-FR"/>
         </w:rPr>
@@ -80,9 +75,8 @@
           <w:rFonts w:ascii="Times New Roman" w:eastAsia="Times New Roman" w:hAnsi="Times New Roman" w:cs="Times New Roman"/>
           <w:b/>
           <w:bCs/>
-          <w:sz w:val="44"/>
+          <w:sz w:val="36"/>
           <w:szCs w:val="36"/>
-          <w:lang/>
         </w:rPr>
         <w:t>Choix de la technologie : FastAPI (Python)</w:t>
       </w:r>
@@ -92,17 +86,15 @@
         <w:spacing w:before="100" w:beforeAutospacing="1" w:after="100" w:afterAutospacing="1" w:line="240" w:lineRule="auto"/>
         <w:rPr>
           <w:rFonts w:ascii="Times New Roman" w:eastAsia="Times New Roman" w:hAnsi="Times New Roman" w:cs="Times New Roman"/>
-          <w:sz w:val="32"/>
-          <w:szCs w:val="24"/>
-          <w:lang/>
-        </w:rPr>
-      </w:pPr>
-      <w:r>
-        <w:rPr>
-          <w:rFonts w:ascii="Times New Roman" w:eastAsia="Times New Roman" w:hAnsi="Times New Roman" w:cs="Times New Roman"/>
-          <w:sz w:val="32"/>
-          <w:szCs w:val="24"/>
-          <w:lang/>
+          <w:sz w:val="24"/>
+          <w:szCs w:val="24"/>
+        </w:rPr>
+      </w:pPr>
+      <w:r>
+        <w:rPr>
+          <w:rFonts w:ascii="Times New Roman" w:eastAsia="Times New Roman" w:hAnsi="Times New Roman" w:cs="Times New Roman"/>
+          <w:sz w:val="24"/>
+          <w:szCs w:val="24"/>
         </w:rPr>
         <w:t xml:space="preserve">Le backend du module de visualisation a été implémenté avec </w:t>
       </w:r>
@@ -111,18 +103,16 @@
           <w:rFonts w:ascii="Times New Roman" w:eastAsia="Times New Roman" w:hAnsi="Times New Roman" w:cs="Times New Roman"/>
           <w:b/>
           <w:bCs/>
-          <w:sz w:val="32"/>
-          <w:szCs w:val="24"/>
-          <w:lang/>
+          <w:sz w:val="24"/>
+          <w:szCs w:val="24"/>
         </w:rPr>
         <w:t>FastAPI (Python)</w:t>
       </w:r>
       <w:r>
         <w:rPr>
           <w:rFonts w:ascii="Times New Roman" w:eastAsia="Times New Roman" w:hAnsi="Times New Roman" w:cs="Times New Roman"/>
-          <w:sz w:val="32"/>
-          <w:szCs w:val="24"/>
-          <w:lang/>
+          <w:sz w:val="24"/>
+          <w:szCs w:val="24"/>
         </w:rPr>
         <w:t xml:space="preserve"> pour les raisons suivantes :</w:t>
       </w:r>
@@ -136,9 +126,8 @@
         <w:spacing w:before="100" w:beforeAutospacing="1" w:after="100" w:afterAutospacing="1" w:line="240" w:lineRule="auto"/>
         <w:rPr>
           <w:rFonts w:ascii="Times New Roman" w:eastAsia="Times New Roman" w:hAnsi="Times New Roman" w:cs="Times New Roman"/>
-          <w:sz w:val="32"/>
-          <w:szCs w:val="24"/>
-          <w:lang/>
+          <w:sz w:val="24"/>
+          <w:szCs w:val="24"/>
         </w:rPr>
       </w:pPr>
       <w:r>
@@ -146,18 +135,16 @@
           <w:rFonts w:ascii="Times New Roman" w:eastAsia="Times New Roman" w:hAnsi="Times New Roman" w:cs="Times New Roman"/>
           <w:b/>
           <w:bCs/>
-          <w:sz w:val="32"/>
-          <w:szCs w:val="24"/>
-          <w:lang/>
+          <w:sz w:val="24"/>
+          <w:szCs w:val="24"/>
         </w:rPr>
         <w:t>Simplicité et rapidité de développement</w:t>
       </w:r>
       <w:r>
         <w:rPr>
           <w:rFonts w:ascii="Times New Roman" w:eastAsia="Times New Roman" w:hAnsi="Times New Roman" w:cs="Times New Roman"/>
-          <w:sz w:val="32"/>
-          <w:szCs w:val="24"/>
-          <w:lang/>
+          <w:sz w:val="24"/>
+          <w:szCs w:val="24"/>
         </w:rPr>
         <w:t xml:space="preserve"> : FastAPI permet de créer des endpoints REST de manière concise, avec validation automatique des données via Pydantic.</w:t>
       </w:r>
@@ -171,9 +158,8 @@
         <w:spacing w:before="100" w:beforeAutospacing="1" w:after="100" w:afterAutospacing="1" w:line="240" w:lineRule="auto"/>
         <w:rPr>
           <w:rFonts w:ascii="Times New Roman" w:eastAsia="Times New Roman" w:hAnsi="Times New Roman" w:cs="Times New Roman"/>
-          <w:sz w:val="32"/>
-          <w:szCs w:val="24"/>
-          <w:lang/>
+          <w:sz w:val="24"/>
+          <w:szCs w:val="24"/>
         </w:rPr>
       </w:pPr>
       <w:r>
@@ -181,18 +167,16 @@
           <w:rFonts w:ascii="Times New Roman" w:eastAsia="Times New Roman" w:hAnsi="Times New Roman" w:cs="Times New Roman"/>
           <w:b/>
           <w:bCs/>
-          <w:sz w:val="32"/>
-          <w:szCs w:val="24"/>
-          <w:lang/>
+          <w:sz w:val="24"/>
+          <w:szCs w:val="24"/>
         </w:rPr>
         <w:t>Performance</w:t>
       </w:r>
       <w:r>
         <w:rPr>
           <w:rFonts w:ascii="Times New Roman" w:eastAsia="Times New Roman" w:hAnsi="Times New Roman" w:cs="Times New Roman"/>
-          <w:sz w:val="32"/>
-          <w:szCs w:val="24"/>
-          <w:lang/>
+          <w:sz w:val="24"/>
+          <w:szCs w:val="24"/>
         </w:rPr>
         <w:t xml:space="preserve"> : Grâce à ASGI, FastAPI supporte nativement le temps réel et le WebSocket, idéal pour les snapshots de l’usine et les alertes.</w:t>
       </w:r>
@@ -206,9 +190,8 @@
         <w:spacing w:before="100" w:beforeAutospacing="1" w:after="100" w:afterAutospacing="1" w:line="240" w:lineRule="auto"/>
         <w:rPr>
           <w:rFonts w:ascii="Times New Roman" w:eastAsia="Times New Roman" w:hAnsi="Times New Roman" w:cs="Times New Roman"/>
-          <w:sz w:val="32"/>
-          <w:szCs w:val="24"/>
-          <w:lang/>
+          <w:sz w:val="24"/>
+          <w:szCs w:val="24"/>
         </w:rPr>
       </w:pPr>
       <w:r>
@@ -216,18 +199,16 @@
           <w:rFonts w:ascii="Times New Roman" w:eastAsia="Times New Roman" w:hAnsi="Times New Roman" w:cs="Times New Roman"/>
           <w:b/>
           <w:bCs/>
-          <w:sz w:val="32"/>
-          <w:szCs w:val="24"/>
-          <w:lang/>
+          <w:sz w:val="24"/>
+          <w:szCs w:val="24"/>
         </w:rPr>
         <w:t>Interopérabilité avec Python</w:t>
       </w:r>
       <w:r>
         <w:rPr>
           <w:rFonts w:ascii="Times New Roman" w:eastAsia="Times New Roman" w:hAnsi="Times New Roman" w:cs="Times New Roman"/>
-          <w:sz w:val="32"/>
-          <w:szCs w:val="24"/>
-          <w:lang/>
+          <w:sz w:val="24"/>
+          <w:szCs w:val="24"/>
         </w:rPr>
         <w:t xml:space="preserve"> : Le traitement des données (CSV, DataFrame, calcul KPI) est plus naturel en Python qu’avec un framework PHP comme Laravel.</w:t>
       </w:r>
@@ -241,9 +222,8 @@
         <w:spacing w:before="100" w:beforeAutospacing="1" w:after="100" w:afterAutospacing="1" w:line="240" w:lineRule="auto"/>
         <w:rPr>
           <w:rFonts w:ascii="Times New Roman" w:eastAsia="Times New Roman" w:hAnsi="Times New Roman" w:cs="Times New Roman"/>
-          <w:sz w:val="32"/>
-          <w:szCs w:val="24"/>
-          <w:lang/>
+          <w:sz w:val="24"/>
+          <w:szCs w:val="24"/>
         </w:rPr>
       </w:pPr>
       <w:r>
@@ -251,18 +231,16 @@
           <w:rFonts w:ascii="Times New Roman" w:eastAsia="Times New Roman" w:hAnsi="Times New Roman" w:cs="Times New Roman"/>
           <w:b/>
           <w:bCs/>
-          <w:sz w:val="32"/>
-          <w:szCs w:val="24"/>
-          <w:lang/>
+          <w:sz w:val="24"/>
+          <w:szCs w:val="24"/>
         </w:rPr>
         <w:t>Documentation automatique</w:t>
       </w:r>
       <w:r>
         <w:rPr>
           <w:rFonts w:ascii="Times New Roman" w:eastAsia="Times New Roman" w:hAnsi="Times New Roman" w:cs="Times New Roman"/>
-          <w:sz w:val="32"/>
-          <w:szCs w:val="24"/>
-          <w:lang/>
+          <w:sz w:val="24"/>
+          <w:szCs w:val="24"/>
         </w:rPr>
         <w:t xml:space="preserve"> : Swagger et ReDoc sont générés automatiquement, ce qui facilite les tests et la démonstration au jury.</w:t>
       </w:r>
@@ -276,9 +254,8 @@
         <w:spacing w:before="100" w:beforeAutospacing="1" w:after="100" w:afterAutospacing="1" w:line="240" w:lineRule="auto"/>
         <w:rPr>
           <w:rFonts w:ascii="Times New Roman" w:eastAsia="Times New Roman" w:hAnsi="Times New Roman" w:cs="Times New Roman"/>
-          <w:sz w:val="32"/>
-          <w:szCs w:val="24"/>
-          <w:lang/>
+          <w:sz w:val="24"/>
+          <w:szCs w:val="24"/>
         </w:rPr>
       </w:pPr>
       <w:r>
@@ -286,18 +263,16 @@
           <w:rFonts w:ascii="Times New Roman" w:eastAsia="Times New Roman" w:hAnsi="Times New Roman" w:cs="Times New Roman"/>
           <w:b/>
           <w:bCs/>
-          <w:sz w:val="32"/>
-          <w:szCs w:val="24"/>
-          <w:lang/>
+          <w:sz w:val="24"/>
+          <w:szCs w:val="24"/>
         </w:rPr>
         <w:t>Facilité d’intégration avec Grafana</w:t>
       </w:r>
       <w:r>
         <w:rPr>
           <w:rFonts w:ascii="Times New Roman" w:eastAsia="Times New Roman" w:hAnsi="Times New Roman" w:cs="Times New Roman"/>
-          <w:sz w:val="32"/>
-          <w:szCs w:val="24"/>
-          <w:lang/>
+          <w:sz w:val="24"/>
+          <w:szCs w:val="24"/>
         </w:rPr>
         <w:t xml:space="preserve"> : Les endpoints FastAPI renvoient du JSON structuré compatible avec les panels et TimeSeries de Grafana.</w:t>
       </w:r>
@@ -307,17 +282,15 @@
         <w:spacing w:before="100" w:beforeAutospacing="1" w:after="100" w:afterAutospacing="1" w:line="240" w:lineRule="auto"/>
         <w:rPr>
           <w:rFonts w:ascii="Times New Roman" w:eastAsia="Times New Roman" w:hAnsi="Times New Roman" w:cs="Times New Roman"/>
-          <w:sz w:val="32"/>
-          <w:szCs w:val="24"/>
-          <w:lang/>
-        </w:rPr>
-      </w:pPr>
-      <w:r>
-        <w:rPr>
-          <w:rFonts w:ascii="Times New Roman" w:eastAsia="Times New Roman" w:hAnsi="Times New Roman" w:cs="Times New Roman"/>
-          <w:sz w:val="32"/>
-          <w:szCs w:val="24"/>
-          <w:lang/>
+          <w:sz w:val="24"/>
+          <w:szCs w:val="24"/>
+        </w:rPr>
+      </w:pPr>
+      <w:r>
+        <w:rPr>
+          <w:rFonts w:ascii="Times New Roman" w:eastAsia="Times New Roman" w:hAnsi="Times New Roman" w:cs="Times New Roman"/>
+          <w:sz w:val="24"/>
+          <w:szCs w:val="24"/>
         </w:rPr>
         <w:t xml:space="preserve">En résumé, FastAPI combine </w:t>
       </w:r>
@@ -326,18 +299,16 @@
           <w:rFonts w:ascii="Times New Roman" w:eastAsia="Times New Roman" w:hAnsi="Times New Roman" w:cs="Times New Roman"/>
           <w:b/>
           <w:bCs/>
-          <w:sz w:val="32"/>
-          <w:szCs w:val="24"/>
-          <w:lang/>
+          <w:sz w:val="24"/>
+          <w:szCs w:val="24"/>
         </w:rPr>
         <w:t>performance, lisibilité, rapidité et compatibilité data</w:t>
       </w:r>
       <w:r>
         <w:rPr>
           <w:rFonts w:ascii="Times New Roman" w:eastAsia="Times New Roman" w:hAnsi="Times New Roman" w:cs="Times New Roman"/>
-          <w:sz w:val="32"/>
-          <w:szCs w:val="24"/>
-          <w:lang/>
+          <w:sz w:val="24"/>
+          <w:szCs w:val="24"/>
         </w:rPr>
         <w:t>, ce qui correspond parfaitement aux besoins d’un hackathon sur la maintenance industrielle prédictive.</w:t>
       </w:r>
@@ -347,9 +318,8 @@
         <w:spacing w:after="0" w:line="240" w:lineRule="auto"/>
         <w:rPr>
           <w:rFonts w:ascii="Times New Roman" w:eastAsia="Times New Roman" w:hAnsi="Times New Roman" w:cs="Times New Roman"/>
-          <w:sz w:val="32"/>
-          <w:szCs w:val="24"/>
-          <w:lang/>
+          <w:sz w:val="24"/>
+          <w:szCs w:val="24"/>
         </w:rPr>
       </w:pPr>
     </w:p>
@@ -361,9 +331,8 @@
           <w:rFonts w:ascii="Times New Roman" w:eastAsia="Times New Roman" w:hAnsi="Times New Roman" w:cs="Times New Roman"/>
           <w:b/>
           <w:bCs/>
-          <w:sz w:val="44"/>
+          <w:sz w:val="36"/>
           <w:szCs w:val="36"/>
-          <w:lang/>
         </w:rPr>
       </w:pPr>
       <w:r>
@@ -371,9 +340,8 @@
           <w:rFonts w:ascii="Times New Roman" w:eastAsia="Times New Roman" w:hAnsi="Times New Roman" w:cs="Times New Roman"/>
           <w:b/>
           <w:bCs/>
-          <w:sz w:val="44"/>
+          <w:sz w:val="36"/>
           <w:szCs w:val="36"/>
-          <w:lang/>
         </w:rPr>
         <w:t>2️</w:t>
       </w:r>
@@ -382,7 +350,7 @@
           <w:rFonts w:ascii="Tahoma" w:eastAsia="Times New Roman" w:hAnsi="Tahoma" w:cs="Tahoma"/>
           <w:b/>
           <w:bCs/>
-          <w:sz w:val="44"/>
+          <w:sz w:val="36"/>
           <w:szCs w:val="36"/>
           <w:lang w:val="fr-FR"/>
         </w:rPr>
@@ -393,9 +361,8 @@
           <w:rFonts w:ascii="Times New Roman" w:eastAsia="Times New Roman" w:hAnsi="Times New Roman" w:cs="Times New Roman"/>
           <w:b/>
           <w:bCs/>
-          <w:sz w:val="44"/>
+          <w:sz w:val="36"/>
           <w:szCs w:val="36"/>
-          <w:lang/>
         </w:rPr>
         <w:t>Structure des endpoints</w:t>
       </w:r>
@@ -408,9 +375,8 @@
           <w:rFonts w:ascii="Times New Roman" w:eastAsia="Times New Roman" w:hAnsi="Times New Roman" w:cs="Times New Roman"/>
           <w:b/>
           <w:bCs/>
-          <w:sz w:val="32"/>
+          <w:sz w:val="24"/>
           <w:szCs w:val="27"/>
-          <w:lang/>
         </w:rPr>
       </w:pPr>
       <w:r>
@@ -418,9 +384,8 @@
           <w:rFonts w:ascii="Segoe UI Symbol" w:eastAsia="Times New Roman" w:hAnsi="Segoe UI Symbol" w:cs="Segoe UI Symbol"/>
           <w:b/>
           <w:bCs/>
-          <w:sz w:val="32"/>
+          <w:sz w:val="24"/>
           <w:szCs w:val="27"/>
-          <w:lang/>
         </w:rPr>
         <w:t>🔹</w:t>
       </w:r>
@@ -429,9 +394,8 @@
           <w:rFonts w:ascii="Times New Roman" w:eastAsia="Times New Roman" w:hAnsi="Times New Roman" w:cs="Times New Roman"/>
           <w:b/>
           <w:bCs/>
-          <w:sz w:val="32"/>
+          <w:sz w:val="24"/>
           <w:szCs w:val="27"/>
-          <w:lang/>
         </w:rPr>
         <w:t xml:space="preserve"> Endpoints principaux</w:t>
       </w:r>
@@ -449,9 +413,9 @@
         <w:tblLook w:val="04A0" w:firstRow="1" w:lastRow="0" w:firstColumn="1" w:lastColumn="0" w:noHBand="0" w:noVBand="1"/>
       </w:tblPr>
       <w:tblGrid>
-        <w:gridCol w:w="4393"/>
-        <w:gridCol w:w="2170"/>
-        <w:gridCol w:w="2509"/>
+        <w:gridCol w:w="3693"/>
+        <w:gridCol w:w="2412"/>
+        <w:gridCol w:w="2967"/>
       </w:tblGrid>
       <w:tr>
         <w:trPr>
@@ -472,9 +436,8 @@
                 <w:rFonts w:ascii="Times New Roman" w:eastAsia="Times New Roman" w:hAnsi="Times New Roman" w:cs="Times New Roman"/>
                 <w:b/>
                 <w:bCs/>
-                <w:sz w:val="32"/>
-                <w:szCs w:val="24"/>
-                <w:lang/>
+                <w:sz w:val="24"/>
+                <w:szCs w:val="24"/>
               </w:rPr>
             </w:pPr>
             <w:r>
@@ -482,11 +445,9 @@
                 <w:rFonts w:ascii="Times New Roman" w:eastAsia="Times New Roman" w:hAnsi="Times New Roman" w:cs="Times New Roman"/>
                 <w:b/>
                 <w:bCs/>
-                <w:sz w:val="32"/>
-                <w:szCs w:val="24"/>
-                <w:lang/>
-              </w:rPr>
-              <w:lastRenderedPageBreak/>
+                <w:sz w:val="24"/>
+                <w:szCs w:val="24"/>
+              </w:rPr>
               <w:t>Endpoint</w:t>
             </w:r>
           </w:p>
@@ -505,9 +466,8 @@
                 <w:rFonts w:ascii="Times New Roman" w:eastAsia="Times New Roman" w:hAnsi="Times New Roman" w:cs="Times New Roman"/>
                 <w:b/>
                 <w:bCs/>
-                <w:sz w:val="32"/>
-                <w:szCs w:val="24"/>
-                <w:lang/>
+                <w:sz w:val="24"/>
+                <w:szCs w:val="24"/>
               </w:rPr>
             </w:pPr>
             <w:r>
@@ -515,9 +475,8 @@
                 <w:rFonts w:ascii="Times New Roman" w:eastAsia="Times New Roman" w:hAnsi="Times New Roman" w:cs="Times New Roman"/>
                 <w:b/>
                 <w:bCs/>
-                <w:sz w:val="32"/>
-                <w:szCs w:val="24"/>
-                <w:lang/>
+                <w:sz w:val="24"/>
+                <w:szCs w:val="24"/>
               </w:rPr>
               <w:t>Description</w:t>
             </w:r>
@@ -537,9 +496,8 @@
                 <w:rFonts w:ascii="Times New Roman" w:eastAsia="Times New Roman" w:hAnsi="Times New Roman" w:cs="Times New Roman"/>
                 <w:b/>
                 <w:bCs/>
-                <w:sz w:val="32"/>
-                <w:szCs w:val="24"/>
-                <w:lang/>
+                <w:sz w:val="24"/>
+                <w:szCs w:val="24"/>
               </w:rPr>
             </w:pPr>
             <w:r>
@@ -547,9 +505,8 @@
                 <w:rFonts w:ascii="Times New Roman" w:eastAsia="Times New Roman" w:hAnsi="Times New Roman" w:cs="Times New Roman"/>
                 <w:b/>
                 <w:bCs/>
-                <w:sz w:val="32"/>
-                <w:szCs w:val="24"/>
-                <w:lang/>
+                <w:sz w:val="24"/>
+                <w:szCs w:val="24"/>
               </w:rPr>
               <w:t>Utilisation</w:t>
             </w:r>
@@ -571,9 +528,8 @@
               <w:spacing w:after="0" w:line="240" w:lineRule="auto"/>
               <w:rPr>
                 <w:rFonts w:ascii="Times New Roman" w:eastAsia="Times New Roman" w:hAnsi="Times New Roman" w:cs="Times New Roman"/>
-                <w:sz w:val="32"/>
-                <w:szCs w:val="24"/>
-                <w:lang/>
+                <w:sz w:val="24"/>
+                <w:szCs w:val="24"/>
               </w:rPr>
             </w:pPr>
             <w:r>
@@ -581,9 +537,8 @@
                 <w:rFonts w:ascii="Times New Roman" w:eastAsia="Times New Roman" w:hAnsi="Times New Roman" w:cs="Times New Roman"/>
                 <w:b/>
                 <w:bCs/>
-                <w:sz w:val="32"/>
-                <w:szCs w:val="24"/>
-                <w:lang/>
+                <w:sz w:val="24"/>
+                <w:szCs w:val="24"/>
               </w:rPr>
               <w:t>GET /factory/realtime</w:t>
             </w:r>
@@ -600,17 +555,15 @@
               <w:spacing w:after="0" w:line="240" w:lineRule="auto"/>
               <w:rPr>
                 <w:rFonts w:ascii="Times New Roman" w:eastAsia="Times New Roman" w:hAnsi="Times New Roman" w:cs="Times New Roman"/>
-                <w:sz w:val="32"/>
-                <w:szCs w:val="24"/>
-                <w:lang/>
+                <w:sz w:val="24"/>
+                <w:szCs w:val="24"/>
               </w:rPr>
             </w:pPr>
             <w:r>
               <w:rPr>
                 <w:rFonts w:ascii="Times New Roman" w:eastAsia="Times New Roman" w:hAnsi="Times New Roman" w:cs="Times New Roman"/>
-                <w:sz w:val="32"/>
-                <w:szCs w:val="24"/>
-                <w:lang/>
+                <w:sz w:val="24"/>
+                <w:szCs w:val="24"/>
               </w:rPr>
               <w:t>Snapshot temps réel de toutes les machines</w:t>
             </w:r>
@@ -627,17 +580,15 @@
               <w:spacing w:after="0" w:line="240" w:lineRule="auto"/>
               <w:rPr>
                 <w:rFonts w:ascii="Times New Roman" w:eastAsia="Times New Roman" w:hAnsi="Times New Roman" w:cs="Times New Roman"/>
-                <w:sz w:val="32"/>
-                <w:szCs w:val="24"/>
-                <w:lang/>
+                <w:sz w:val="24"/>
+                <w:szCs w:val="24"/>
               </w:rPr>
             </w:pPr>
             <w:r>
               <w:rPr>
                 <w:rFonts w:ascii="Times New Roman" w:eastAsia="Times New Roman" w:hAnsi="Times New Roman" w:cs="Times New Roman"/>
-                <w:sz w:val="32"/>
-                <w:szCs w:val="24"/>
-                <w:lang/>
+                <w:sz w:val="24"/>
+                <w:szCs w:val="24"/>
               </w:rPr>
               <w:t>Dashboard en direct, mise à jour automatique</w:t>
             </w:r>
@@ -659,9 +610,8 @@
               <w:spacing w:after="0" w:line="240" w:lineRule="auto"/>
               <w:rPr>
                 <w:rFonts w:ascii="Times New Roman" w:eastAsia="Times New Roman" w:hAnsi="Times New Roman" w:cs="Times New Roman"/>
-                <w:sz w:val="32"/>
-                <w:szCs w:val="24"/>
-                <w:lang/>
+                <w:sz w:val="24"/>
+                <w:szCs w:val="24"/>
               </w:rPr>
             </w:pPr>
             <w:r>
@@ -669,9 +619,8 @@
                 <w:rFonts w:ascii="Times New Roman" w:eastAsia="Times New Roman" w:hAnsi="Times New Roman" w:cs="Times New Roman"/>
                 <w:b/>
                 <w:bCs/>
-                <w:sz w:val="32"/>
-                <w:szCs w:val="24"/>
-                <w:lang/>
+                <w:sz w:val="24"/>
+                <w:szCs w:val="24"/>
               </w:rPr>
               <w:t>GET /factory/history?date=YYYY-MM-DD</w:t>
             </w:r>
@@ -688,17 +637,15 @@
               <w:spacing w:after="0" w:line="240" w:lineRule="auto"/>
               <w:rPr>
                 <w:rFonts w:ascii="Times New Roman" w:eastAsia="Times New Roman" w:hAnsi="Times New Roman" w:cs="Times New Roman"/>
-                <w:sz w:val="32"/>
-                <w:szCs w:val="24"/>
-                <w:lang/>
+                <w:sz w:val="24"/>
+                <w:szCs w:val="24"/>
               </w:rPr>
             </w:pPr>
             <w:r>
               <w:rPr>
                 <w:rFonts w:ascii="Times New Roman" w:eastAsia="Times New Roman" w:hAnsi="Times New Roman" w:cs="Times New Roman"/>
-                <w:sz w:val="32"/>
-                <w:szCs w:val="24"/>
-                <w:lang/>
+                <w:sz w:val="24"/>
+                <w:szCs w:val="24"/>
               </w:rPr>
               <w:t>Données historiques filtrées par date</w:t>
             </w:r>
@@ -715,17 +662,15 @@
               <w:spacing w:after="0" w:line="240" w:lineRule="auto"/>
               <w:rPr>
                 <w:rFonts w:ascii="Times New Roman" w:eastAsia="Times New Roman" w:hAnsi="Times New Roman" w:cs="Times New Roman"/>
-                <w:sz w:val="32"/>
-                <w:szCs w:val="24"/>
-                <w:lang/>
+                <w:sz w:val="24"/>
+                <w:szCs w:val="24"/>
               </w:rPr>
             </w:pPr>
             <w:r>
               <w:rPr>
                 <w:rFonts w:ascii="Times New Roman" w:eastAsia="Times New Roman" w:hAnsi="Times New Roman" w:cs="Times New Roman"/>
-                <w:sz w:val="32"/>
-                <w:szCs w:val="24"/>
-                <w:lang/>
+                <w:sz w:val="24"/>
+                <w:szCs w:val="24"/>
               </w:rPr>
               <w:t>Exploration temporelle, graphiques TimeSeries Grafana</w:t>
             </w:r>
@@ -747,9 +692,8 @@
               <w:spacing w:after="0" w:line="240" w:lineRule="auto"/>
               <w:rPr>
                 <w:rFonts w:ascii="Times New Roman" w:eastAsia="Times New Roman" w:hAnsi="Times New Roman" w:cs="Times New Roman"/>
-                <w:sz w:val="32"/>
-                <w:szCs w:val="24"/>
-                <w:lang/>
+                <w:sz w:val="24"/>
+                <w:szCs w:val="24"/>
               </w:rPr>
             </w:pPr>
             <w:r>
@@ -757,9 +701,8 @@
                 <w:rFonts w:ascii="Times New Roman" w:eastAsia="Times New Roman" w:hAnsi="Times New Roman" w:cs="Times New Roman"/>
                 <w:b/>
                 <w:bCs/>
-                <w:sz w:val="32"/>
-                <w:szCs w:val="24"/>
-                <w:lang/>
+                <w:sz w:val="24"/>
+                <w:szCs w:val="24"/>
               </w:rPr>
               <w:t>GET /factory/layout</w:t>
             </w:r>
@@ -776,17 +719,15 @@
               <w:spacing w:after="0" w:line="240" w:lineRule="auto"/>
               <w:rPr>
                 <w:rFonts w:ascii="Times New Roman" w:eastAsia="Times New Roman" w:hAnsi="Times New Roman" w:cs="Times New Roman"/>
-                <w:sz w:val="32"/>
-                <w:szCs w:val="24"/>
-                <w:lang/>
+                <w:sz w:val="24"/>
+                <w:szCs w:val="24"/>
               </w:rPr>
             </w:pPr>
             <w:r>
               <w:rPr>
                 <w:rFonts w:ascii="Times New Roman" w:eastAsia="Times New Roman" w:hAnsi="Times New Roman" w:cs="Times New Roman"/>
-                <w:sz w:val="32"/>
-                <w:szCs w:val="24"/>
-                <w:lang/>
+                <w:sz w:val="24"/>
+                <w:szCs w:val="24"/>
               </w:rPr>
               <w:t>JSON pour visualisation 3D de l’usine</w:t>
             </w:r>
@@ -803,17 +744,15 @@
               <w:spacing w:after="0" w:line="240" w:lineRule="auto"/>
               <w:rPr>
                 <w:rFonts w:ascii="Times New Roman" w:eastAsia="Times New Roman" w:hAnsi="Times New Roman" w:cs="Times New Roman"/>
-                <w:sz w:val="32"/>
-                <w:szCs w:val="24"/>
-                <w:lang/>
+                <w:sz w:val="24"/>
+                <w:szCs w:val="24"/>
               </w:rPr>
             </w:pPr>
             <w:r>
               <w:rPr>
                 <w:rFonts w:ascii="Times New Roman" w:eastAsia="Times New Roman" w:hAnsi="Times New Roman" w:cs="Times New Roman"/>
-                <w:sz w:val="32"/>
-                <w:szCs w:val="24"/>
-                <w:lang/>
+                <w:sz w:val="24"/>
+                <w:szCs w:val="24"/>
               </w:rPr>
               <w:t>Frontend 3D, couleur selon état des machines</w:t>
             </w:r>
@@ -835,9 +774,8 @@
               <w:spacing w:after="0" w:line="240" w:lineRule="auto"/>
               <w:rPr>
                 <w:rFonts w:ascii="Times New Roman" w:eastAsia="Times New Roman" w:hAnsi="Times New Roman" w:cs="Times New Roman"/>
-                <w:sz w:val="32"/>
-                <w:szCs w:val="24"/>
-                <w:lang/>
+                <w:sz w:val="24"/>
+                <w:szCs w:val="24"/>
               </w:rPr>
             </w:pPr>
             <w:r>
@@ -845,9 +783,8 @@
                 <w:rFonts w:ascii="Times New Roman" w:eastAsia="Times New Roman" w:hAnsi="Times New Roman" w:cs="Times New Roman"/>
                 <w:b/>
                 <w:bCs/>
-                <w:sz w:val="32"/>
-                <w:szCs w:val="24"/>
-                <w:lang/>
+                <w:sz w:val="24"/>
+                <w:szCs w:val="24"/>
               </w:rPr>
               <w:t>GET /machines</w:t>
             </w:r>
@@ -864,17 +801,15 @@
               <w:spacing w:after="0" w:line="240" w:lineRule="auto"/>
               <w:rPr>
                 <w:rFonts w:ascii="Times New Roman" w:eastAsia="Times New Roman" w:hAnsi="Times New Roman" w:cs="Times New Roman"/>
-                <w:sz w:val="32"/>
-                <w:szCs w:val="24"/>
-                <w:lang/>
+                <w:sz w:val="24"/>
+                <w:szCs w:val="24"/>
               </w:rPr>
             </w:pPr>
             <w:r>
               <w:rPr>
                 <w:rFonts w:ascii="Times New Roman" w:eastAsia="Times New Roman" w:hAnsi="Times New Roman" w:cs="Times New Roman"/>
-                <w:sz w:val="32"/>
-                <w:szCs w:val="24"/>
-                <w:lang/>
+                <w:sz w:val="24"/>
+                <w:szCs w:val="24"/>
               </w:rPr>
               <w:t>Détails par machine</w:t>
             </w:r>
@@ -891,17 +826,15 @@
               <w:spacing w:after="0" w:line="240" w:lineRule="auto"/>
               <w:rPr>
                 <w:rFonts w:ascii="Times New Roman" w:eastAsia="Times New Roman" w:hAnsi="Times New Roman" w:cs="Times New Roman"/>
-                <w:sz w:val="32"/>
-                <w:szCs w:val="24"/>
-                <w:lang/>
+                <w:sz w:val="24"/>
+                <w:szCs w:val="24"/>
               </w:rPr>
             </w:pPr>
             <w:r>
               <w:rPr>
                 <w:rFonts w:ascii="Times New Roman" w:eastAsia="Times New Roman" w:hAnsi="Times New Roman" w:cs="Times New Roman"/>
-                <w:sz w:val="32"/>
-                <w:szCs w:val="24"/>
-                <w:lang/>
+                <w:sz w:val="24"/>
+                <w:szCs w:val="24"/>
               </w:rPr>
               <w:t>Sélection d’une machine spécifique</w:t>
             </w:r>
@@ -923,9 +856,8 @@
               <w:spacing w:after="0" w:line="240" w:lineRule="auto"/>
               <w:rPr>
                 <w:rFonts w:ascii="Times New Roman" w:eastAsia="Times New Roman" w:hAnsi="Times New Roman" w:cs="Times New Roman"/>
-                <w:sz w:val="32"/>
-                <w:szCs w:val="24"/>
-                <w:lang/>
+                <w:sz w:val="24"/>
+                <w:szCs w:val="24"/>
               </w:rPr>
             </w:pPr>
             <w:r>
@@ -933,9 +865,8 @@
                 <w:rFonts w:ascii="Times New Roman" w:eastAsia="Times New Roman" w:hAnsi="Times New Roman" w:cs="Times New Roman"/>
                 <w:b/>
                 <w:bCs/>
-                <w:sz w:val="32"/>
-                <w:szCs w:val="24"/>
-                <w:lang/>
+                <w:sz w:val="24"/>
+                <w:szCs w:val="24"/>
               </w:rPr>
               <w:t>GET /alerts</w:t>
             </w:r>
@@ -952,17 +883,15 @@
               <w:spacing w:after="0" w:line="240" w:lineRule="auto"/>
               <w:rPr>
                 <w:rFonts w:ascii="Times New Roman" w:eastAsia="Times New Roman" w:hAnsi="Times New Roman" w:cs="Times New Roman"/>
-                <w:sz w:val="32"/>
-                <w:szCs w:val="24"/>
-                <w:lang/>
+                <w:sz w:val="24"/>
+                <w:szCs w:val="24"/>
               </w:rPr>
             </w:pPr>
             <w:r>
               <w:rPr>
                 <w:rFonts w:ascii="Times New Roman" w:eastAsia="Times New Roman" w:hAnsi="Times New Roman" w:cs="Times New Roman"/>
-                <w:sz w:val="32"/>
-                <w:szCs w:val="24"/>
-                <w:lang/>
+                <w:sz w:val="24"/>
+                <w:szCs w:val="24"/>
               </w:rPr>
               <w:t>Alertes générées par le système</w:t>
             </w:r>
@@ -979,17 +908,15 @@
               <w:spacing w:after="0" w:line="240" w:lineRule="auto"/>
               <w:rPr>
                 <w:rFonts w:ascii="Times New Roman" w:eastAsia="Times New Roman" w:hAnsi="Times New Roman" w:cs="Times New Roman"/>
-                <w:sz w:val="32"/>
-                <w:szCs w:val="24"/>
-                <w:lang/>
+                <w:sz w:val="24"/>
+                <w:szCs w:val="24"/>
               </w:rPr>
             </w:pPr>
             <w:r>
               <w:rPr>
                 <w:rFonts w:ascii="Times New Roman" w:eastAsia="Times New Roman" w:hAnsi="Times New Roman" w:cs="Times New Roman"/>
-                <w:sz w:val="32"/>
-                <w:szCs w:val="24"/>
-                <w:lang/>
+                <w:sz w:val="24"/>
+                <w:szCs w:val="24"/>
               </w:rPr>
               <w:t>Notifications, affichage couleur selon sévérité</w:t>
             </w:r>
@@ -1005,9 +932,8 @@
           <w:rFonts w:ascii="Times New Roman" w:eastAsia="Times New Roman" w:hAnsi="Times New Roman" w:cs="Times New Roman"/>
           <w:b/>
           <w:bCs/>
-          <w:sz w:val="32"/>
+          <w:sz w:val="24"/>
           <w:szCs w:val="27"/>
-          <w:lang/>
         </w:rPr>
       </w:pPr>
       <w:r>
@@ -1015,9 +941,8 @@
           <w:rFonts w:ascii="Segoe UI Symbol" w:eastAsia="Times New Roman" w:hAnsi="Segoe UI Symbol" w:cs="Segoe UI Symbol"/>
           <w:b/>
           <w:bCs/>
-          <w:sz w:val="32"/>
+          <w:sz w:val="24"/>
           <w:szCs w:val="27"/>
-          <w:lang/>
         </w:rPr>
         <w:t>🔹</w:t>
       </w:r>
@@ -1026,9 +951,8 @@
           <w:rFonts w:ascii="Times New Roman" w:eastAsia="Times New Roman" w:hAnsi="Times New Roman" w:cs="Times New Roman"/>
           <w:b/>
           <w:bCs/>
-          <w:sz w:val="32"/>
+          <w:sz w:val="24"/>
           <w:szCs w:val="27"/>
-          <w:lang/>
         </w:rPr>
         <w:t xml:space="preserve"> Endpoints bonus</w:t>
       </w:r>
@@ -1046,9 +970,9 @@
         <w:tblLook w:val="04A0" w:firstRow="1" w:lastRow="0" w:firstColumn="1" w:lastColumn="0" w:noHBand="0" w:noVBand="1"/>
       </w:tblPr>
       <w:tblGrid>
-        <w:gridCol w:w="3916"/>
-        <w:gridCol w:w="2729"/>
-        <w:gridCol w:w="2427"/>
+        <w:gridCol w:w="3475"/>
+        <w:gridCol w:w="3089"/>
+        <w:gridCol w:w="2508"/>
       </w:tblGrid>
       <w:tr>
         <w:trPr>
@@ -1069,9 +993,8 @@
                 <w:rFonts w:ascii="Times New Roman" w:eastAsia="Times New Roman" w:hAnsi="Times New Roman" w:cs="Times New Roman"/>
                 <w:b/>
                 <w:bCs/>
-                <w:sz w:val="32"/>
-                <w:szCs w:val="24"/>
-                <w:lang/>
+                <w:sz w:val="24"/>
+                <w:szCs w:val="24"/>
               </w:rPr>
             </w:pPr>
             <w:r>
@@ -1079,10 +1002,10 @@
                 <w:rFonts w:ascii="Times New Roman" w:eastAsia="Times New Roman" w:hAnsi="Times New Roman" w:cs="Times New Roman"/>
                 <w:b/>
                 <w:bCs/>
-                <w:sz w:val="32"/>
-                <w:szCs w:val="24"/>
-                <w:lang/>
-              </w:rPr>
+                <w:sz w:val="24"/>
+                <w:szCs w:val="24"/>
+              </w:rPr>
+              <w:lastRenderedPageBreak/>
               <w:t>Endpoint</w:t>
             </w:r>
           </w:p>
@@ -1101,9 +1024,8 @@
                 <w:rFonts w:ascii="Times New Roman" w:eastAsia="Times New Roman" w:hAnsi="Times New Roman" w:cs="Times New Roman"/>
                 <w:b/>
                 <w:bCs/>
-                <w:sz w:val="32"/>
-                <w:szCs w:val="24"/>
-                <w:lang/>
+                <w:sz w:val="24"/>
+                <w:szCs w:val="24"/>
               </w:rPr>
             </w:pPr>
             <w:r>
@@ -1111,9 +1033,8 @@
                 <w:rFonts w:ascii="Times New Roman" w:eastAsia="Times New Roman" w:hAnsi="Times New Roman" w:cs="Times New Roman"/>
                 <w:b/>
                 <w:bCs/>
-                <w:sz w:val="32"/>
-                <w:szCs w:val="24"/>
-                <w:lang/>
+                <w:sz w:val="24"/>
+                <w:szCs w:val="24"/>
               </w:rPr>
               <w:t>Description</w:t>
             </w:r>
@@ -1133,9 +1054,8 @@
                 <w:rFonts w:ascii="Times New Roman" w:eastAsia="Times New Roman" w:hAnsi="Times New Roman" w:cs="Times New Roman"/>
                 <w:b/>
                 <w:bCs/>
-                <w:sz w:val="32"/>
-                <w:szCs w:val="24"/>
-                <w:lang/>
+                <w:sz w:val="24"/>
+                <w:szCs w:val="24"/>
               </w:rPr>
             </w:pPr>
             <w:r>
@@ -1143,9 +1063,8 @@
                 <w:rFonts w:ascii="Times New Roman" w:eastAsia="Times New Roman" w:hAnsi="Times New Roman" w:cs="Times New Roman"/>
                 <w:b/>
                 <w:bCs/>
-                <w:sz w:val="32"/>
-                <w:szCs w:val="24"/>
-                <w:lang/>
+                <w:sz w:val="24"/>
+                <w:szCs w:val="24"/>
               </w:rPr>
               <w:t>Objectif</w:t>
             </w:r>
@@ -1167,9 +1086,8 @@
               <w:spacing w:after="0" w:line="240" w:lineRule="auto"/>
               <w:rPr>
                 <w:rFonts w:ascii="Times New Roman" w:eastAsia="Times New Roman" w:hAnsi="Times New Roman" w:cs="Times New Roman"/>
-                <w:sz w:val="32"/>
-                <w:szCs w:val="24"/>
-                <w:lang/>
+                <w:sz w:val="24"/>
+                <w:szCs w:val="24"/>
               </w:rPr>
             </w:pPr>
             <w:r>
@@ -1177,9 +1095,8 @@
                 <w:rFonts w:ascii="Times New Roman" w:eastAsia="Times New Roman" w:hAnsi="Times New Roman" w:cs="Times New Roman"/>
                 <w:b/>
                 <w:bCs/>
-                <w:sz w:val="32"/>
-                <w:szCs w:val="24"/>
-                <w:lang/>
+                <w:sz w:val="24"/>
+                <w:szCs w:val="24"/>
               </w:rPr>
               <w:t>GET /analytics/kpis</w:t>
             </w:r>
@@ -1196,17 +1113,15 @@
               <w:spacing w:after="0" w:line="240" w:lineRule="auto"/>
               <w:rPr>
                 <w:rFonts w:ascii="Times New Roman" w:eastAsia="Times New Roman" w:hAnsi="Times New Roman" w:cs="Times New Roman"/>
-                <w:sz w:val="32"/>
-                <w:szCs w:val="24"/>
-                <w:lang/>
+                <w:sz w:val="24"/>
+                <w:szCs w:val="24"/>
               </w:rPr>
             </w:pPr>
             <w:r>
               <w:rPr>
                 <w:rFonts w:ascii="Times New Roman" w:eastAsia="Times New Roman" w:hAnsi="Times New Roman" w:cs="Times New Roman"/>
-                <w:sz w:val="32"/>
-                <w:szCs w:val="24"/>
-                <w:lang/>
+                <w:sz w:val="24"/>
+                <w:szCs w:val="24"/>
               </w:rPr>
               <w:t>KPI globaux : nombre de machines, statut, température moyenne</w:t>
             </w:r>
@@ -1223,17 +1138,15 @@
               <w:spacing w:after="0" w:line="240" w:lineRule="auto"/>
               <w:rPr>
                 <w:rFonts w:ascii="Times New Roman" w:eastAsia="Times New Roman" w:hAnsi="Times New Roman" w:cs="Times New Roman"/>
-                <w:sz w:val="32"/>
-                <w:szCs w:val="24"/>
-                <w:lang/>
+                <w:sz w:val="24"/>
+                <w:szCs w:val="24"/>
               </w:rPr>
             </w:pPr>
             <w:r>
               <w:rPr>
                 <w:rFonts w:ascii="Times New Roman" w:eastAsia="Times New Roman" w:hAnsi="Times New Roman" w:cs="Times New Roman"/>
-                <w:sz w:val="32"/>
-                <w:szCs w:val="24"/>
-                <w:lang/>
+                <w:sz w:val="24"/>
+                <w:szCs w:val="24"/>
               </w:rPr>
               <w:t>Vue stratégique pour le management</w:t>
             </w:r>
@@ -1255,9 +1168,8 @@
               <w:spacing w:after="0" w:line="240" w:lineRule="auto"/>
               <w:rPr>
                 <w:rFonts w:ascii="Times New Roman" w:eastAsia="Times New Roman" w:hAnsi="Times New Roman" w:cs="Times New Roman"/>
-                <w:sz w:val="32"/>
-                <w:szCs w:val="24"/>
-                <w:lang/>
+                <w:sz w:val="24"/>
+                <w:szCs w:val="24"/>
               </w:rPr>
             </w:pPr>
             <w:r>
@@ -1265,9 +1177,8 @@
                 <w:rFonts w:ascii="Times New Roman" w:eastAsia="Times New Roman" w:hAnsi="Times New Roman" w:cs="Times New Roman"/>
                 <w:b/>
                 <w:bCs/>
-                <w:sz w:val="32"/>
-                <w:szCs w:val="24"/>
-                <w:lang/>
+                <w:sz w:val="24"/>
+                <w:szCs w:val="24"/>
               </w:rPr>
               <w:t>GET /analytics/top-critical</w:t>
             </w:r>
@@ -1284,17 +1195,15 @@
               <w:spacing w:after="0" w:line="240" w:lineRule="auto"/>
               <w:rPr>
                 <w:rFonts w:ascii="Times New Roman" w:eastAsia="Times New Roman" w:hAnsi="Times New Roman" w:cs="Times New Roman"/>
-                <w:sz w:val="32"/>
-                <w:szCs w:val="24"/>
-                <w:lang/>
+                <w:sz w:val="24"/>
+                <w:szCs w:val="24"/>
               </w:rPr>
             </w:pPr>
             <w:r>
               <w:rPr>
                 <w:rFonts w:ascii="Times New Roman" w:eastAsia="Times New Roman" w:hAnsi="Times New Roman" w:cs="Times New Roman"/>
-                <w:sz w:val="32"/>
-                <w:szCs w:val="24"/>
-                <w:lang/>
+                <w:sz w:val="24"/>
+                <w:szCs w:val="24"/>
               </w:rPr>
               <w:t>Classement des 5 machines les plus critiques</w:t>
             </w:r>
@@ -1311,17 +1220,15 @@
               <w:spacing w:after="0" w:line="240" w:lineRule="auto"/>
               <w:rPr>
                 <w:rFonts w:ascii="Times New Roman" w:eastAsia="Times New Roman" w:hAnsi="Times New Roman" w:cs="Times New Roman"/>
-                <w:sz w:val="32"/>
-                <w:szCs w:val="24"/>
-                <w:lang/>
+                <w:sz w:val="24"/>
+                <w:szCs w:val="24"/>
               </w:rPr>
             </w:pPr>
             <w:r>
               <w:rPr>
                 <w:rFonts w:ascii="Times New Roman" w:eastAsia="Times New Roman" w:hAnsi="Times New Roman" w:cs="Times New Roman"/>
-                <w:sz w:val="32"/>
-                <w:szCs w:val="24"/>
-                <w:lang/>
+                <w:sz w:val="24"/>
+                <w:szCs w:val="24"/>
               </w:rPr>
               <w:t>Priorisation maintenance</w:t>
             </w:r>
@@ -1343,9 +1250,8 @@
               <w:spacing w:after="0" w:line="240" w:lineRule="auto"/>
               <w:rPr>
                 <w:rFonts w:ascii="Times New Roman" w:eastAsia="Times New Roman" w:hAnsi="Times New Roman" w:cs="Times New Roman"/>
-                <w:sz w:val="32"/>
-                <w:szCs w:val="24"/>
-                <w:lang/>
+                <w:sz w:val="24"/>
+                <w:szCs w:val="24"/>
               </w:rPr>
             </w:pPr>
             <w:r>
@@ -1353,9 +1259,8 @@
                 <w:rFonts w:ascii="Times New Roman" w:eastAsia="Times New Roman" w:hAnsi="Times New Roman" w:cs="Times New Roman"/>
                 <w:b/>
                 <w:bCs/>
-                <w:sz w:val="32"/>
-                <w:szCs w:val="24"/>
-                <w:lang/>
+                <w:sz w:val="24"/>
+                <w:szCs w:val="24"/>
               </w:rPr>
               <w:t>GET /analytics/heatmap</w:t>
             </w:r>
@@ -1372,17 +1277,15 @@
               <w:spacing w:after="0" w:line="240" w:lineRule="auto"/>
               <w:rPr>
                 <w:rFonts w:ascii="Times New Roman" w:eastAsia="Times New Roman" w:hAnsi="Times New Roman" w:cs="Times New Roman"/>
-                <w:sz w:val="32"/>
-                <w:szCs w:val="24"/>
-                <w:lang/>
+                <w:sz w:val="24"/>
+                <w:szCs w:val="24"/>
               </w:rPr>
             </w:pPr>
             <w:r>
               <w:rPr>
                 <w:rFonts w:ascii="Times New Roman" w:eastAsia="Times New Roman" w:hAnsi="Times New Roman" w:cs="Times New Roman"/>
-                <w:sz w:val="32"/>
-                <w:szCs w:val="24"/>
-                <w:lang/>
+                <w:sz w:val="24"/>
+                <w:szCs w:val="24"/>
               </w:rPr>
               <w:t>Heatmap de criticité des machines</w:t>
             </w:r>
@@ -1399,17 +1302,15 @@
               <w:spacing w:after="0" w:line="240" w:lineRule="auto"/>
               <w:rPr>
                 <w:rFonts w:ascii="Times New Roman" w:eastAsia="Times New Roman" w:hAnsi="Times New Roman" w:cs="Times New Roman"/>
-                <w:sz w:val="32"/>
-                <w:szCs w:val="24"/>
-                <w:lang/>
+                <w:sz w:val="24"/>
+                <w:szCs w:val="24"/>
               </w:rPr>
             </w:pPr>
             <w:r>
               <w:rPr>
                 <w:rFonts w:ascii="Times New Roman" w:eastAsia="Times New Roman" w:hAnsi="Times New Roman" w:cs="Times New Roman"/>
-                <w:sz w:val="32"/>
-                <w:szCs w:val="24"/>
-                <w:lang/>
+                <w:sz w:val="24"/>
+                <w:szCs w:val="24"/>
               </w:rPr>
               <w:t>UX visuelle, analyse rapide des zones à risque</w:t>
             </w:r>
@@ -1431,9 +1332,8 @@
               <w:spacing w:after="0" w:line="240" w:lineRule="auto"/>
               <w:rPr>
                 <w:rFonts w:ascii="Times New Roman" w:eastAsia="Times New Roman" w:hAnsi="Times New Roman" w:cs="Times New Roman"/>
-                <w:sz w:val="32"/>
-                <w:szCs w:val="24"/>
-                <w:lang/>
+                <w:sz w:val="24"/>
+                <w:szCs w:val="24"/>
               </w:rPr>
             </w:pPr>
             <w:r>
@@ -1441,9 +1341,8 @@
                 <w:rFonts w:ascii="Times New Roman" w:eastAsia="Times New Roman" w:hAnsi="Times New Roman" w:cs="Times New Roman"/>
                 <w:b/>
                 <w:bCs/>
-                <w:sz w:val="32"/>
-                <w:szCs w:val="24"/>
-                <w:lang/>
+                <w:sz w:val="24"/>
+                <w:szCs w:val="24"/>
               </w:rPr>
               <w:t>GET /analytics/machine-timeseries/{machine_id}</w:t>
             </w:r>
@@ -1460,17 +1359,15 @@
               <w:spacing w:after="0" w:line="240" w:lineRule="auto"/>
               <w:rPr>
                 <w:rFonts w:ascii="Times New Roman" w:eastAsia="Times New Roman" w:hAnsi="Times New Roman" w:cs="Times New Roman"/>
-                <w:sz w:val="32"/>
-                <w:szCs w:val="24"/>
-                <w:lang/>
+                <w:sz w:val="24"/>
+                <w:szCs w:val="24"/>
               </w:rPr>
             </w:pPr>
             <w:r>
               <w:rPr>
                 <w:rFonts w:ascii="Times New Roman" w:eastAsia="Times New Roman" w:hAnsi="Times New Roman" w:cs="Times New Roman"/>
-                <w:sz w:val="32"/>
-                <w:szCs w:val="24"/>
-                <w:lang/>
+                <w:sz w:val="24"/>
+                <w:szCs w:val="24"/>
               </w:rPr>
               <w:t>Séries temporelles pour chaque machine</w:t>
             </w:r>
@@ -1487,29 +1384,17 @@
               <w:spacing w:after="0" w:line="240" w:lineRule="auto"/>
               <w:rPr>
                 <w:rFonts w:ascii="Times New Roman" w:eastAsia="Times New Roman" w:hAnsi="Times New Roman" w:cs="Times New Roman"/>
-                <w:sz w:val="32"/>
-                <w:szCs w:val="24"/>
-                <w:lang/>
+                <w:sz w:val="24"/>
+                <w:szCs w:val="24"/>
               </w:rPr>
             </w:pPr>
             <w:r>
               <w:rPr>
                 <w:rFonts w:ascii="Times New Roman" w:eastAsia="Times New Roman" w:hAnsi="Times New Roman" w:cs="Times New Roman"/>
-                <w:sz w:val="32"/>
-                <w:szCs w:val="24"/>
-                <w:lang/>
-              </w:rPr>
-              <w:t xml:space="preserve">Grafana TimeSeries, </w:t>
-            </w:r>
-            <w:r>
-              <w:rPr>
-                <w:rFonts w:ascii="Times New Roman" w:eastAsia="Times New Roman" w:hAnsi="Times New Roman" w:cs="Times New Roman"/>
-                <w:sz w:val="32"/>
-                <w:szCs w:val="24"/>
-                <w:lang/>
-              </w:rPr>
-              <w:lastRenderedPageBreak/>
-              <w:t>analyse historique précise</w:t>
+                <w:sz w:val="24"/>
+                <w:szCs w:val="24"/>
+              </w:rPr>
+              <w:t>Grafana TimeSeries, analyse historique précise</w:t>
             </w:r>
           </w:p>
         </w:tc>
@@ -1529,9 +1414,8 @@
               <w:spacing w:after="0" w:line="240" w:lineRule="auto"/>
               <w:rPr>
                 <w:rFonts w:ascii="Times New Roman" w:eastAsia="Times New Roman" w:hAnsi="Times New Roman" w:cs="Times New Roman"/>
-                <w:sz w:val="32"/>
-                <w:szCs w:val="24"/>
-                <w:lang/>
+                <w:sz w:val="24"/>
+                <w:szCs w:val="24"/>
               </w:rPr>
             </w:pPr>
             <w:r>
@@ -1539,11 +1423,9 @@
                 <w:rFonts w:ascii="Times New Roman" w:eastAsia="Times New Roman" w:hAnsi="Times New Roman" w:cs="Times New Roman"/>
                 <w:b/>
                 <w:bCs/>
-                <w:sz w:val="32"/>
-                <w:szCs w:val="24"/>
-                <w:lang/>
-              </w:rPr>
-              <w:lastRenderedPageBreak/>
+                <w:sz w:val="24"/>
+                <w:szCs w:val="24"/>
+              </w:rPr>
               <w:t>WS /ws/realtime</w:t>
             </w:r>
           </w:p>
@@ -1559,17 +1441,15 @@
               <w:spacing w:after="0" w:line="240" w:lineRule="auto"/>
               <w:rPr>
                 <w:rFonts w:ascii="Times New Roman" w:eastAsia="Times New Roman" w:hAnsi="Times New Roman" w:cs="Times New Roman"/>
-                <w:sz w:val="32"/>
-                <w:szCs w:val="24"/>
-                <w:lang/>
+                <w:sz w:val="24"/>
+                <w:szCs w:val="24"/>
               </w:rPr>
             </w:pPr>
             <w:r>
               <w:rPr>
                 <w:rFonts w:ascii="Times New Roman" w:eastAsia="Times New Roman" w:hAnsi="Times New Roman" w:cs="Times New Roman"/>
-                <w:sz w:val="32"/>
-                <w:szCs w:val="24"/>
-                <w:lang/>
+                <w:sz w:val="24"/>
+                <w:szCs w:val="24"/>
               </w:rPr>
               <w:t>Flux WebSocket temps réel</w:t>
             </w:r>
@@ -1586,17 +1466,15 @@
               <w:spacing w:after="0" w:line="240" w:lineRule="auto"/>
               <w:rPr>
                 <w:rFonts w:ascii="Times New Roman" w:eastAsia="Times New Roman" w:hAnsi="Times New Roman" w:cs="Times New Roman"/>
-                <w:sz w:val="32"/>
-                <w:szCs w:val="24"/>
-                <w:lang/>
+                <w:sz w:val="24"/>
+                <w:szCs w:val="24"/>
               </w:rPr>
             </w:pPr>
             <w:r>
               <w:rPr>
                 <w:rFonts w:ascii="Times New Roman" w:eastAsia="Times New Roman" w:hAnsi="Times New Roman" w:cs="Times New Roman"/>
-                <w:sz w:val="32"/>
-                <w:szCs w:val="24"/>
-                <w:lang/>
+                <w:sz w:val="24"/>
+                <w:szCs w:val="24"/>
               </w:rPr>
               <w:t>Alertes et valeurs instantanées, interface live</w:t>
             </w:r>
@@ -1609,7 +1487,7 @@
         <w:spacing w:after="0" w:line="240" w:lineRule="auto"/>
         <w:rPr>
           <w:rFonts w:ascii="Times New Roman" w:eastAsia="Times New Roman" w:hAnsi="Times New Roman" w:cs="Times New Roman"/>
-          <w:sz w:val="32"/>
+          <w:sz w:val="24"/>
           <w:szCs w:val="24"/>
           <w:lang w:val="fr-FR"/>
         </w:rPr>
@@ -1617,7 +1495,7 @@
       <w:r>
         <w:rPr>
           <w:rFonts w:ascii="Times New Roman" w:eastAsia="Times New Roman" w:hAnsi="Times New Roman" w:cs="Times New Roman"/>
-          <w:sz w:val="32"/>
+          <w:sz w:val="24"/>
           <w:szCs w:val="24"/>
           <w:lang w:val="fr-FR"/>
         </w:rPr>
@@ -1632,9 +1510,8 @@
           <w:rFonts w:ascii="Times New Roman" w:eastAsia="Times New Roman" w:hAnsi="Times New Roman" w:cs="Times New Roman"/>
           <w:b/>
           <w:bCs/>
-          <w:sz w:val="44"/>
+          <w:sz w:val="36"/>
           <w:szCs w:val="36"/>
-          <w:lang/>
         </w:rPr>
       </w:pPr>
       <w:r>
@@ -1642,9 +1519,8 @@
           <w:rFonts w:ascii="Times New Roman" w:eastAsia="Times New Roman" w:hAnsi="Times New Roman" w:cs="Times New Roman"/>
           <w:b/>
           <w:bCs/>
-          <w:sz w:val="44"/>
+          <w:sz w:val="36"/>
           <w:szCs w:val="36"/>
-          <w:lang/>
         </w:rPr>
         <w:t>3️</w:t>
       </w:r>
@@ -1653,7 +1529,7 @@
           <w:rFonts w:ascii="Tahoma" w:eastAsia="Times New Roman" w:hAnsi="Tahoma" w:cs="Tahoma"/>
           <w:b/>
           <w:bCs/>
-          <w:sz w:val="44"/>
+          <w:sz w:val="36"/>
           <w:szCs w:val="36"/>
           <w:lang w:val="fr-FR"/>
         </w:rPr>
@@ -1664,9 +1540,8 @@
           <w:rFonts w:ascii="Times New Roman" w:eastAsia="Times New Roman" w:hAnsi="Times New Roman" w:cs="Times New Roman"/>
           <w:b/>
           <w:bCs/>
-          <w:sz w:val="44"/>
+          <w:sz w:val="36"/>
           <w:szCs w:val="36"/>
-          <w:lang/>
         </w:rPr>
         <w:t>Bonus – Fonctionnalités avancées</w:t>
       </w:r>
@@ -1680,9 +1555,8 @@
         <w:spacing w:before="100" w:beforeAutospacing="1" w:after="100" w:afterAutospacing="1" w:line="240" w:lineRule="auto"/>
         <w:rPr>
           <w:rFonts w:ascii="Times New Roman" w:eastAsia="Times New Roman" w:hAnsi="Times New Roman" w:cs="Times New Roman"/>
-          <w:sz w:val="32"/>
-          <w:szCs w:val="24"/>
-          <w:lang/>
+          <w:sz w:val="24"/>
+          <w:szCs w:val="24"/>
         </w:rPr>
       </w:pPr>
       <w:r>
@@ -1690,18 +1564,16 @@
           <w:rFonts w:ascii="Times New Roman" w:eastAsia="Times New Roman" w:hAnsi="Times New Roman" w:cs="Times New Roman"/>
           <w:b/>
           <w:bCs/>
-          <w:sz w:val="32"/>
-          <w:szCs w:val="24"/>
-          <w:lang/>
+          <w:sz w:val="24"/>
+          <w:szCs w:val="24"/>
         </w:rPr>
         <w:t>KPI globaux</w:t>
       </w:r>
       <w:r>
         <w:rPr>
           <w:rFonts w:ascii="Times New Roman" w:eastAsia="Times New Roman" w:hAnsi="Times New Roman" w:cs="Times New Roman"/>
-          <w:sz w:val="32"/>
-          <w:szCs w:val="24"/>
-          <w:lang/>
+          <w:sz w:val="24"/>
+          <w:szCs w:val="24"/>
         </w:rPr>
         <w:t xml:space="preserve"> : permet d’afficher les statistiques critiques (machines actives, en maintenance, défaillantes, moyenne des températures).</w:t>
       </w:r>
@@ -1715,9 +1587,8 @@
         <w:spacing w:before="100" w:beforeAutospacing="1" w:after="100" w:afterAutospacing="1" w:line="240" w:lineRule="auto"/>
         <w:rPr>
           <w:rFonts w:ascii="Times New Roman" w:eastAsia="Times New Roman" w:hAnsi="Times New Roman" w:cs="Times New Roman"/>
-          <w:sz w:val="32"/>
-          <w:szCs w:val="24"/>
-          <w:lang/>
+          <w:sz w:val="24"/>
+          <w:szCs w:val="24"/>
         </w:rPr>
       </w:pPr>
       <w:r>
@@ -1725,18 +1596,16 @@
           <w:rFonts w:ascii="Times New Roman" w:eastAsia="Times New Roman" w:hAnsi="Times New Roman" w:cs="Times New Roman"/>
           <w:b/>
           <w:bCs/>
-          <w:sz w:val="32"/>
-          <w:szCs w:val="24"/>
-          <w:lang/>
+          <w:sz w:val="24"/>
+          <w:szCs w:val="24"/>
         </w:rPr>
         <w:t>Top machines critiques</w:t>
       </w:r>
       <w:r>
         <w:rPr>
           <w:rFonts w:ascii="Times New Roman" w:eastAsia="Times New Roman" w:hAnsi="Times New Roman" w:cs="Times New Roman"/>
-          <w:sz w:val="32"/>
-          <w:szCs w:val="24"/>
-          <w:lang/>
+          <w:sz w:val="24"/>
+          <w:szCs w:val="24"/>
         </w:rPr>
         <w:t xml:space="preserve"> : calcul d’un score combinant température, vibration et particules métalliques dans l’huile pour prioriser la maintenance.</w:t>
       </w:r>
@@ -1750,9 +1619,8 @@
         <w:spacing w:before="100" w:beforeAutospacing="1" w:after="100" w:afterAutospacing="1" w:line="240" w:lineRule="auto"/>
         <w:rPr>
           <w:rFonts w:ascii="Times New Roman" w:eastAsia="Times New Roman" w:hAnsi="Times New Roman" w:cs="Times New Roman"/>
-          <w:sz w:val="32"/>
-          <w:szCs w:val="24"/>
-          <w:lang/>
+          <w:sz w:val="24"/>
+          <w:szCs w:val="24"/>
         </w:rPr>
       </w:pPr>
       <w:r>
@@ -1760,18 +1628,16 @@
           <w:rFonts w:ascii="Times New Roman" w:eastAsia="Times New Roman" w:hAnsi="Times New Roman" w:cs="Times New Roman"/>
           <w:b/>
           <w:bCs/>
-          <w:sz w:val="32"/>
-          <w:szCs w:val="24"/>
-          <w:lang/>
+          <w:sz w:val="24"/>
+          <w:szCs w:val="24"/>
         </w:rPr>
         <w:t>Heatmap</w:t>
       </w:r>
       <w:r>
         <w:rPr>
           <w:rFonts w:ascii="Times New Roman" w:eastAsia="Times New Roman" w:hAnsi="Times New Roman" w:cs="Times New Roman"/>
-          <w:sz w:val="32"/>
-          <w:szCs w:val="24"/>
-          <w:lang/>
+          <w:sz w:val="24"/>
+          <w:szCs w:val="24"/>
         </w:rPr>
         <w:t xml:space="preserve"> : représentation visuelle de la criticité par machine, idéale pour une carte 3D ou un tableau de bord.</w:t>
       </w:r>
@@ -1785,9 +1651,8 @@
         <w:spacing w:before="100" w:beforeAutospacing="1" w:after="100" w:afterAutospacing="1" w:line="240" w:lineRule="auto"/>
         <w:rPr>
           <w:rFonts w:ascii="Times New Roman" w:eastAsia="Times New Roman" w:hAnsi="Times New Roman" w:cs="Times New Roman"/>
-          <w:sz w:val="32"/>
-          <w:szCs w:val="24"/>
-          <w:lang/>
+          <w:sz w:val="24"/>
+          <w:szCs w:val="24"/>
         </w:rPr>
       </w:pPr>
       <w:r>
@@ -1795,18 +1660,16 @@
           <w:rFonts w:ascii="Times New Roman" w:eastAsia="Times New Roman" w:hAnsi="Times New Roman" w:cs="Times New Roman"/>
           <w:b/>
           <w:bCs/>
-          <w:sz w:val="32"/>
-          <w:szCs w:val="24"/>
-          <w:lang/>
+          <w:sz w:val="24"/>
+          <w:szCs w:val="24"/>
         </w:rPr>
         <w:t>Alertes enrichies</w:t>
       </w:r>
       <w:r>
         <w:rPr>
           <w:rFonts w:ascii="Times New Roman" w:eastAsia="Times New Roman" w:hAnsi="Times New Roman" w:cs="Times New Roman"/>
-          <w:sz w:val="32"/>
-          <w:szCs w:val="24"/>
-          <w:lang/>
+          <w:sz w:val="24"/>
+          <w:szCs w:val="24"/>
         </w:rPr>
         <w:t xml:space="preserve"> : sévérité HIGH / MEDIUM, filtrage selon type (température, vibration, huile).</w:t>
       </w:r>
@@ -1820,9 +1683,8 @@
         <w:spacing w:before="100" w:beforeAutospacing="1" w:after="100" w:afterAutospacing="1" w:line="240" w:lineRule="auto"/>
         <w:rPr>
           <w:rFonts w:ascii="Times New Roman" w:eastAsia="Times New Roman" w:hAnsi="Times New Roman" w:cs="Times New Roman"/>
-          <w:sz w:val="32"/>
-          <w:szCs w:val="24"/>
-          <w:lang/>
+          <w:sz w:val="24"/>
+          <w:szCs w:val="24"/>
         </w:rPr>
       </w:pPr>
       <w:r>
@@ -1830,18 +1692,16 @@
           <w:rFonts w:ascii="Times New Roman" w:eastAsia="Times New Roman" w:hAnsi="Times New Roman" w:cs="Times New Roman"/>
           <w:b/>
           <w:bCs/>
-          <w:sz w:val="32"/>
-          <w:szCs w:val="24"/>
-          <w:lang/>
+          <w:sz w:val="24"/>
+          <w:szCs w:val="24"/>
         </w:rPr>
         <w:t>WebSocket temps réel</w:t>
       </w:r>
       <w:r>
         <w:rPr>
           <w:rFonts w:ascii="Times New Roman" w:eastAsia="Times New Roman" w:hAnsi="Times New Roman" w:cs="Times New Roman"/>
-          <w:sz w:val="32"/>
-          <w:szCs w:val="24"/>
-          <w:lang/>
+          <w:sz w:val="24"/>
+          <w:szCs w:val="24"/>
         </w:rPr>
         <w:t xml:space="preserve"> : mise à jour instantanée des données pour dashboard live et alertes visuelles.</w:t>
       </w:r>
@@ -1855,9 +1715,8 @@
         <w:spacing w:before="100" w:beforeAutospacing="1" w:after="100" w:afterAutospacing="1" w:line="240" w:lineRule="auto"/>
         <w:rPr>
           <w:rFonts w:ascii="Times New Roman" w:eastAsia="Times New Roman" w:hAnsi="Times New Roman" w:cs="Times New Roman"/>
-          <w:sz w:val="32"/>
-          <w:szCs w:val="24"/>
-          <w:lang/>
+          <w:sz w:val="24"/>
+          <w:szCs w:val="24"/>
         </w:rPr>
       </w:pPr>
       <w:r>
@@ -1865,23 +1724,19 @@
           <w:rFonts w:ascii="Times New Roman" w:eastAsia="Times New Roman" w:hAnsi="Times New Roman" w:cs="Times New Roman"/>
           <w:b/>
           <w:bCs/>
-          <w:sz w:val="32"/>
-          <w:szCs w:val="24"/>
-          <w:lang/>
+          <w:sz w:val="24"/>
+          <w:szCs w:val="24"/>
         </w:rPr>
         <w:t>JSON layout pour 3D</w:t>
       </w:r>
       <w:r>
         <w:rPr>
           <w:rFonts w:ascii="Times New Roman" w:eastAsia="Times New Roman" w:hAnsi="Times New Roman" w:cs="Times New Roman"/>
-          <w:sz w:val="32"/>
-          <w:szCs w:val="24"/>
-          <w:lang/>
+          <w:sz w:val="24"/>
+          <w:szCs w:val="24"/>
         </w:rPr>
         <w:t xml:space="preserve"> : fournit la position et le statut de chaque machine pour la visualisation immersive.</w:t>
       </w:r>
-      <w:bookmarkStart w:id="0" w:name="_GoBack"/>
-      <w:bookmarkEnd w:id="0"/>
     </w:p>
     <w:p>
       <w:pPr>
@@ -1891,9 +1746,8 @@
           <w:rFonts w:ascii="Times New Roman" w:eastAsia="Times New Roman" w:hAnsi="Times New Roman" w:cs="Times New Roman"/>
           <w:b/>
           <w:bCs/>
-          <w:sz w:val="44"/>
+          <w:sz w:val="36"/>
           <w:szCs w:val="36"/>
-          <w:lang/>
         </w:rPr>
       </w:pPr>
       <w:r>
@@ -1901,9 +1755,8 @@
           <w:rFonts w:ascii="Times New Roman" w:eastAsia="Times New Roman" w:hAnsi="Times New Roman" w:cs="Times New Roman"/>
           <w:b/>
           <w:bCs/>
-          <w:sz w:val="44"/>
+          <w:sz w:val="36"/>
           <w:szCs w:val="36"/>
-          <w:lang/>
         </w:rPr>
         <w:t>4️</w:t>
       </w:r>
@@ -1912,7 +1765,7 @@
           <w:rFonts w:ascii="Times New Roman" w:eastAsia="Times New Roman" w:hAnsi="Times New Roman" w:cs="Times New Roman"/>
           <w:b/>
           <w:bCs/>
-          <w:sz w:val="44"/>
+          <w:sz w:val="36"/>
           <w:szCs w:val="36"/>
           <w:lang w:val="fr-FR"/>
         </w:rPr>
@@ -1923,9 +1776,8 @@
           <w:rFonts w:ascii="Times New Roman" w:eastAsia="Times New Roman" w:hAnsi="Times New Roman" w:cs="Times New Roman"/>
           <w:b/>
           <w:bCs/>
-          <w:sz w:val="44"/>
+          <w:sz w:val="36"/>
           <w:szCs w:val="36"/>
-          <w:lang/>
         </w:rPr>
         <w:t>Argumentaire</w:t>
       </w:r>
@@ -1939,9 +1791,8 @@
         <w:spacing w:before="100" w:beforeAutospacing="1" w:after="100" w:afterAutospacing="1" w:line="240" w:lineRule="auto"/>
         <w:rPr>
           <w:rFonts w:ascii="Times New Roman" w:eastAsia="Times New Roman" w:hAnsi="Times New Roman" w:cs="Times New Roman"/>
-          <w:sz w:val="32"/>
-          <w:szCs w:val="24"/>
-          <w:lang/>
+          <w:sz w:val="24"/>
+          <w:szCs w:val="24"/>
         </w:rPr>
       </w:pPr>
       <w:r>
@@ -1949,18 +1800,16 @@
           <w:rFonts w:ascii="Times New Roman" w:eastAsia="Times New Roman" w:hAnsi="Times New Roman" w:cs="Times New Roman"/>
           <w:b/>
           <w:bCs/>
-          <w:sz w:val="32"/>
-          <w:szCs w:val="24"/>
-          <w:lang/>
+          <w:sz w:val="24"/>
+          <w:szCs w:val="24"/>
         </w:rPr>
         <w:t>Rapidité et efficacité</w:t>
       </w:r>
       <w:r>
         <w:rPr>
           <w:rFonts w:ascii="Times New Roman" w:eastAsia="Times New Roman" w:hAnsi="Times New Roman" w:cs="Times New Roman"/>
-          <w:sz w:val="32"/>
-          <w:szCs w:val="24"/>
-          <w:lang/>
+          <w:sz w:val="24"/>
+          <w:szCs w:val="24"/>
         </w:rPr>
         <w:t xml:space="preserve"> : FastAPI permet de construire un backend complet en quelques heures, idéal pour un hackathon.</w:t>
       </w:r>
@@ -1974,9 +1823,8 @@
         <w:spacing w:before="100" w:beforeAutospacing="1" w:after="100" w:afterAutospacing="1" w:line="240" w:lineRule="auto"/>
         <w:rPr>
           <w:rFonts w:ascii="Times New Roman" w:eastAsia="Times New Roman" w:hAnsi="Times New Roman" w:cs="Times New Roman"/>
-          <w:sz w:val="32"/>
-          <w:szCs w:val="24"/>
-          <w:lang/>
+          <w:sz w:val="24"/>
+          <w:szCs w:val="24"/>
         </w:rPr>
       </w:pPr>
       <w:r>
@@ -1984,18 +1832,16 @@
           <w:rFonts w:ascii="Times New Roman" w:eastAsia="Times New Roman" w:hAnsi="Times New Roman" w:cs="Times New Roman"/>
           <w:b/>
           <w:bCs/>
-          <w:sz w:val="32"/>
-          <w:szCs w:val="24"/>
-          <w:lang/>
+          <w:sz w:val="24"/>
+          <w:szCs w:val="24"/>
         </w:rPr>
         <w:t>Compatibilité data</w:t>
       </w:r>
       <w:r>
         <w:rPr>
           <w:rFonts w:ascii="Times New Roman" w:eastAsia="Times New Roman" w:hAnsi="Times New Roman" w:cs="Times New Roman"/>
-          <w:sz w:val="32"/>
-          <w:szCs w:val="24"/>
-          <w:lang/>
+          <w:sz w:val="24"/>
+          <w:szCs w:val="24"/>
         </w:rPr>
         <w:t xml:space="preserve"> : Python facilite la manipulation CSV, DataFrame et calculs complexes.</w:t>
       </w:r>
@@ -2009,9 +1855,8 @@
         <w:spacing w:before="100" w:beforeAutospacing="1" w:after="100" w:afterAutospacing="1" w:line="240" w:lineRule="auto"/>
         <w:rPr>
           <w:rFonts w:ascii="Times New Roman" w:eastAsia="Times New Roman" w:hAnsi="Times New Roman" w:cs="Times New Roman"/>
-          <w:sz w:val="32"/>
-          <w:szCs w:val="24"/>
-          <w:lang/>
+          <w:sz w:val="24"/>
+          <w:szCs w:val="24"/>
         </w:rPr>
       </w:pPr>
       <w:r>
@@ -2019,18 +1864,16 @@
           <w:rFonts w:ascii="Times New Roman" w:eastAsia="Times New Roman" w:hAnsi="Times New Roman" w:cs="Times New Roman"/>
           <w:b/>
           <w:bCs/>
-          <w:sz w:val="32"/>
-          <w:szCs w:val="24"/>
-          <w:lang/>
+          <w:sz w:val="24"/>
+          <w:szCs w:val="24"/>
         </w:rPr>
         <w:t>Support temps réel</w:t>
       </w:r>
       <w:r>
         <w:rPr>
           <w:rFonts w:ascii="Times New Roman" w:eastAsia="Times New Roman" w:hAnsi="Times New Roman" w:cs="Times New Roman"/>
-          <w:sz w:val="32"/>
-          <w:szCs w:val="24"/>
-          <w:lang/>
+          <w:sz w:val="24"/>
+          <w:szCs w:val="24"/>
         </w:rPr>
         <w:t xml:space="preserve"> : Les snapshots et WebSockets sont nativement supportés.</w:t>
       </w:r>
@@ -2044,9 +1887,8 @@
         <w:spacing w:before="100" w:beforeAutospacing="1" w:after="100" w:afterAutospacing="1" w:line="240" w:lineRule="auto"/>
         <w:rPr>
           <w:rFonts w:ascii="Times New Roman" w:eastAsia="Times New Roman" w:hAnsi="Times New Roman" w:cs="Times New Roman"/>
-          <w:sz w:val="32"/>
-          <w:szCs w:val="24"/>
-          <w:lang/>
+          <w:sz w:val="24"/>
+          <w:szCs w:val="24"/>
         </w:rPr>
       </w:pPr>
       <w:r>
@@ -2054,18 +1896,16 @@
           <w:rFonts w:ascii="Times New Roman" w:eastAsia="Times New Roman" w:hAnsi="Times New Roman" w:cs="Times New Roman"/>
           <w:b/>
           <w:bCs/>
-          <w:sz w:val="32"/>
-          <w:szCs w:val="24"/>
-          <w:lang/>
+          <w:sz w:val="24"/>
+          <w:szCs w:val="24"/>
         </w:rPr>
         <w:t>Graphana-ready</w:t>
       </w:r>
       <w:r>
         <w:rPr>
           <w:rFonts w:ascii="Times New Roman" w:eastAsia="Times New Roman" w:hAnsi="Times New Roman" w:cs="Times New Roman"/>
-          <w:sz w:val="32"/>
-          <w:szCs w:val="24"/>
-          <w:lang/>
+          <w:sz w:val="24"/>
+          <w:szCs w:val="24"/>
         </w:rPr>
         <w:t xml:space="preserve"> : Tous les endpoints sont structurés pour une intégration directe dans Grafana.</w:t>
       </w:r>
@@ -2079,9 +1919,8 @@
         <w:spacing w:before="100" w:beforeAutospacing="1" w:after="100" w:afterAutospacing="1" w:line="240" w:lineRule="auto"/>
         <w:rPr>
           <w:rFonts w:ascii="Times New Roman" w:eastAsia="Times New Roman" w:hAnsi="Times New Roman" w:cs="Times New Roman"/>
-          <w:sz w:val="32"/>
-          <w:szCs w:val="24"/>
-          <w:lang/>
+          <w:sz w:val="24"/>
+          <w:szCs w:val="24"/>
         </w:rPr>
       </w:pPr>
       <w:r>
@@ -2089,19 +1928,16 @@
           <w:rFonts w:ascii="Times New Roman" w:eastAsia="Times New Roman" w:hAnsi="Times New Roman" w:cs="Times New Roman"/>
           <w:b/>
           <w:bCs/>
-          <w:sz w:val="32"/>
-          <w:szCs w:val="24"/>
-          <w:lang/>
-        </w:rPr>
-        <w:lastRenderedPageBreak/>
+          <w:sz w:val="24"/>
+          <w:szCs w:val="24"/>
+        </w:rPr>
         <w:t>Scalabilité et modularité</w:t>
       </w:r>
       <w:r>
         <w:rPr>
           <w:rFonts w:ascii="Times New Roman" w:eastAsia="Times New Roman" w:hAnsi="Times New Roman" w:cs="Times New Roman"/>
-          <w:sz w:val="32"/>
-          <w:szCs w:val="24"/>
-          <w:lang/>
+          <w:sz w:val="24"/>
+          <w:szCs w:val="24"/>
         </w:rPr>
         <w:t xml:space="preserve"> : Routes et services séparés pour un code maintenable et extensible.</w:t>
       </w:r>
@@ -2111,9 +1947,8 @@
         <w:spacing w:after="0" w:line="240" w:lineRule="auto"/>
         <w:rPr>
           <w:rFonts w:ascii="Times New Roman" w:eastAsia="Times New Roman" w:hAnsi="Times New Roman" w:cs="Times New Roman"/>
-          <w:sz w:val="32"/>
-          <w:szCs w:val="24"/>
-          <w:lang/>
+          <w:sz w:val="24"/>
+          <w:szCs w:val="24"/>
         </w:rPr>
       </w:pPr>
     </w:p>
@@ -2125,9 +1960,8 @@
           <w:rFonts w:ascii="Times New Roman" w:eastAsia="Times New Roman" w:hAnsi="Times New Roman" w:cs="Times New Roman"/>
           <w:b/>
           <w:bCs/>
-          <w:sz w:val="44"/>
+          <w:sz w:val="36"/>
           <w:szCs w:val="36"/>
-          <w:lang/>
         </w:rPr>
       </w:pPr>
       <w:r>
@@ -2135,9 +1969,8 @@
           <w:rFonts w:ascii="Times New Roman" w:eastAsia="Times New Roman" w:hAnsi="Times New Roman" w:cs="Times New Roman"/>
           <w:b/>
           <w:bCs/>
-          <w:sz w:val="44"/>
+          <w:sz w:val="36"/>
           <w:szCs w:val="36"/>
-          <w:lang/>
         </w:rPr>
         <w:t>5️</w:t>
       </w:r>
@@ -2146,7 +1979,7 @@
           <w:rFonts w:ascii="Tahoma" w:eastAsia="Times New Roman" w:hAnsi="Tahoma" w:cs="Tahoma"/>
           <w:b/>
           <w:bCs/>
-          <w:sz w:val="44"/>
+          <w:sz w:val="36"/>
           <w:szCs w:val="36"/>
           <w:lang w:val="fr-FR"/>
         </w:rPr>
@@ -2157,9 +1990,8 @@
           <w:rFonts w:ascii="Times New Roman" w:eastAsia="Times New Roman" w:hAnsi="Times New Roman" w:cs="Times New Roman"/>
           <w:b/>
           <w:bCs/>
-          <w:sz w:val="44"/>
+          <w:sz w:val="36"/>
           <w:szCs w:val="36"/>
-          <w:lang/>
         </w:rPr>
         <w:t>Schéma conceptuel (fonctionnel)</w:t>
       </w:r>
@@ -2173,9 +2005,8 @@
         <w:spacing w:before="100" w:beforeAutospacing="1" w:after="100" w:afterAutospacing="1" w:line="240" w:lineRule="auto"/>
         <w:rPr>
           <w:rFonts w:ascii="Times New Roman" w:eastAsia="Times New Roman" w:hAnsi="Times New Roman" w:cs="Times New Roman"/>
-          <w:sz w:val="32"/>
-          <w:szCs w:val="24"/>
-          <w:lang/>
+          <w:sz w:val="24"/>
+          <w:szCs w:val="24"/>
         </w:rPr>
       </w:pPr>
       <w:r>
@@ -2183,18 +2014,17 @@
           <w:rFonts w:ascii="Times New Roman" w:eastAsia="Times New Roman" w:hAnsi="Times New Roman" w:cs="Times New Roman"/>
           <w:b/>
           <w:bCs/>
-          <w:sz w:val="32"/>
-          <w:szCs w:val="24"/>
-          <w:lang/>
-        </w:rPr>
+          <w:sz w:val="24"/>
+          <w:szCs w:val="24"/>
+        </w:rPr>
+        <w:lastRenderedPageBreak/>
         <w:t>DataLoader</w:t>
       </w:r>
       <w:r>
         <w:rPr>
           <w:rFonts w:ascii="Times New Roman" w:eastAsia="Times New Roman" w:hAnsi="Times New Roman" w:cs="Times New Roman"/>
-          <w:sz w:val="32"/>
-          <w:szCs w:val="24"/>
-          <w:lang/>
+          <w:sz w:val="24"/>
+          <w:szCs w:val="24"/>
         </w:rPr>
         <w:t xml:space="preserve"> → lit CSV et structure DataFrame.</w:t>
       </w:r>
@@ -2208,9 +2038,8 @@
         <w:spacing w:before="100" w:beforeAutospacing="1" w:after="100" w:afterAutospacing="1" w:line="240" w:lineRule="auto"/>
         <w:rPr>
           <w:rFonts w:ascii="Times New Roman" w:eastAsia="Times New Roman" w:hAnsi="Times New Roman" w:cs="Times New Roman"/>
-          <w:sz w:val="32"/>
-          <w:szCs w:val="24"/>
-          <w:lang/>
+          <w:sz w:val="24"/>
+          <w:szCs w:val="24"/>
         </w:rPr>
       </w:pPr>
       <w:r>
@@ -2218,18 +2047,16 @@
           <w:rFonts w:ascii="Times New Roman" w:eastAsia="Times New Roman" w:hAnsi="Times New Roman" w:cs="Times New Roman"/>
           <w:b/>
           <w:bCs/>
-          <w:sz w:val="32"/>
-          <w:szCs w:val="24"/>
-          <w:lang/>
+          <w:sz w:val="24"/>
+          <w:szCs w:val="24"/>
         </w:rPr>
         <w:t>Services</w:t>
       </w:r>
       <w:r>
         <w:rPr>
           <w:rFonts w:ascii="Times New Roman" w:eastAsia="Times New Roman" w:hAnsi="Times New Roman" w:cs="Times New Roman"/>
-          <w:sz w:val="32"/>
-          <w:szCs w:val="24"/>
-          <w:lang/>
+          <w:sz w:val="24"/>
+          <w:szCs w:val="24"/>
         </w:rPr>
         <w:t xml:space="preserve"> : calcul KPI, scoring, alertes.</w:t>
       </w:r>
@@ -2243,9 +2070,8 @@
         <w:spacing w:before="100" w:beforeAutospacing="1" w:after="100" w:afterAutospacing="1" w:line="240" w:lineRule="auto"/>
         <w:rPr>
           <w:rFonts w:ascii="Times New Roman" w:eastAsia="Times New Roman" w:hAnsi="Times New Roman" w:cs="Times New Roman"/>
-          <w:sz w:val="32"/>
-          <w:szCs w:val="24"/>
-          <w:lang/>
+          <w:sz w:val="24"/>
+          <w:szCs w:val="24"/>
         </w:rPr>
       </w:pPr>
       <w:r>
@@ -2253,18 +2079,16 @@
           <w:rFonts w:ascii="Times New Roman" w:eastAsia="Times New Roman" w:hAnsi="Times New Roman" w:cs="Times New Roman"/>
           <w:b/>
           <w:bCs/>
-          <w:sz w:val="32"/>
-          <w:szCs w:val="24"/>
-          <w:lang/>
+          <w:sz w:val="24"/>
+          <w:szCs w:val="24"/>
         </w:rPr>
         <w:t>Routes</w:t>
       </w:r>
       <w:r>
         <w:rPr>
           <w:rFonts w:ascii="Times New Roman" w:eastAsia="Times New Roman" w:hAnsi="Times New Roman" w:cs="Times New Roman"/>
-          <w:sz w:val="32"/>
-          <w:szCs w:val="24"/>
-          <w:lang/>
+          <w:sz w:val="24"/>
+          <w:szCs w:val="24"/>
         </w:rPr>
         <w:t xml:space="preserve"> : exposent REST API / WebSocket.</w:t>
       </w:r>
@@ -2278,9 +2102,8 @@
         <w:spacing w:before="100" w:beforeAutospacing="1" w:after="100" w:afterAutospacing="1" w:line="240" w:lineRule="auto"/>
         <w:rPr>
           <w:rFonts w:ascii="Times New Roman" w:eastAsia="Times New Roman" w:hAnsi="Times New Roman" w:cs="Times New Roman"/>
-          <w:sz w:val="32"/>
-          <w:szCs w:val="24"/>
-          <w:lang/>
+          <w:sz w:val="24"/>
+          <w:szCs w:val="24"/>
         </w:rPr>
       </w:pPr>
       <w:r>
@@ -2288,18 +2111,16 @@
           <w:rFonts w:ascii="Times New Roman" w:eastAsia="Times New Roman" w:hAnsi="Times New Roman" w:cs="Times New Roman"/>
           <w:b/>
           <w:bCs/>
-          <w:sz w:val="32"/>
-          <w:szCs w:val="24"/>
-          <w:lang/>
+          <w:sz w:val="24"/>
+          <w:szCs w:val="24"/>
         </w:rPr>
         <w:t>Frontend</w:t>
       </w:r>
       <w:r>
         <w:rPr>
           <w:rFonts w:ascii="Times New Roman" w:eastAsia="Times New Roman" w:hAnsi="Times New Roman" w:cs="Times New Roman"/>
-          <w:sz w:val="32"/>
-          <w:szCs w:val="24"/>
-          <w:lang/>
+          <w:sz w:val="24"/>
+          <w:szCs w:val="24"/>
         </w:rPr>
         <w:t xml:space="preserve"> : Grafana et visualisation 3D consomment les endpoints.</w:t>
       </w:r>
@@ -2309,9 +2130,8 @@
         <w:spacing w:after="0" w:line="240" w:lineRule="auto"/>
         <w:rPr>
           <w:rFonts w:ascii="Times New Roman" w:eastAsia="Times New Roman" w:hAnsi="Times New Roman" w:cs="Times New Roman"/>
-          <w:sz w:val="32"/>
-          <w:szCs w:val="24"/>
-          <w:lang/>
+          <w:sz w:val="24"/>
+          <w:szCs w:val="24"/>
         </w:rPr>
       </w:pPr>
     </w:p>
@@ -2323,9 +2143,8 @@
           <w:rFonts w:ascii="Times New Roman" w:eastAsia="Times New Roman" w:hAnsi="Times New Roman" w:cs="Times New Roman"/>
           <w:b/>
           <w:bCs/>
-          <w:sz w:val="44"/>
+          <w:sz w:val="36"/>
           <w:szCs w:val="36"/>
-          <w:lang/>
         </w:rPr>
       </w:pPr>
       <w:r>
@@ -2333,9 +2152,8 @@
           <w:rFonts w:ascii="Times New Roman" w:eastAsia="Times New Roman" w:hAnsi="Times New Roman" w:cs="Times New Roman"/>
           <w:b/>
           <w:bCs/>
-          <w:sz w:val="44"/>
+          <w:sz w:val="36"/>
           <w:szCs w:val="36"/>
-          <w:lang/>
         </w:rPr>
         <w:t>6️</w:t>
       </w:r>
@@ -2344,7 +2162,7 @@
           <w:rFonts w:ascii="Tahoma" w:eastAsia="Times New Roman" w:hAnsi="Tahoma" w:cs="Tahoma"/>
           <w:b/>
           <w:bCs/>
-          <w:sz w:val="44"/>
+          <w:sz w:val="36"/>
           <w:szCs w:val="36"/>
           <w:lang w:val="fr-FR"/>
         </w:rPr>
@@ -2355,9 +2173,8 @@
           <w:rFonts w:ascii="Times New Roman" w:eastAsia="Times New Roman" w:hAnsi="Times New Roman" w:cs="Times New Roman"/>
           <w:b/>
           <w:bCs/>
-          <w:sz w:val="44"/>
+          <w:sz w:val="36"/>
           <w:szCs w:val="36"/>
-          <w:lang/>
         </w:rPr>
         <w:t>Résultat attendu</w:t>
       </w:r>
@@ -2371,17 +2188,15 @@
         <w:spacing w:before="100" w:beforeAutospacing="1" w:after="100" w:afterAutospacing="1" w:line="240" w:lineRule="auto"/>
         <w:rPr>
           <w:rFonts w:ascii="Times New Roman" w:eastAsia="Times New Roman" w:hAnsi="Times New Roman" w:cs="Times New Roman"/>
-          <w:sz w:val="32"/>
-          <w:szCs w:val="24"/>
-          <w:lang/>
-        </w:rPr>
-      </w:pPr>
-      <w:r>
-        <w:rPr>
-          <w:rFonts w:ascii="Times New Roman" w:eastAsia="Times New Roman" w:hAnsi="Times New Roman" w:cs="Times New Roman"/>
-          <w:sz w:val="32"/>
-          <w:szCs w:val="24"/>
-          <w:lang/>
+          <w:sz w:val="24"/>
+          <w:szCs w:val="24"/>
+        </w:rPr>
+      </w:pPr>
+      <w:r>
+        <w:rPr>
+          <w:rFonts w:ascii="Times New Roman" w:eastAsia="Times New Roman" w:hAnsi="Times New Roman" w:cs="Times New Roman"/>
+          <w:sz w:val="24"/>
+          <w:szCs w:val="24"/>
         </w:rPr>
         <w:t>Tableau de bord en temps réel (status, alertes, KPI)</w:t>
       </w:r>
@@ -2395,44 +2210,39 @@
         <w:spacing w:before="100" w:beforeAutospacing="1" w:after="100" w:afterAutospacing="1" w:line="240" w:lineRule="auto"/>
         <w:rPr>
           <w:rFonts w:ascii="Times New Roman" w:eastAsia="Times New Roman" w:hAnsi="Times New Roman" w:cs="Times New Roman"/>
-          <w:sz w:val="32"/>
-          <w:szCs w:val="24"/>
-          <w:lang/>
-        </w:rPr>
-      </w:pPr>
-      <w:r>
-        <w:rPr>
-          <w:rFonts w:ascii="Times New Roman" w:eastAsia="Times New Roman" w:hAnsi="Times New Roman" w:cs="Times New Roman"/>
-          <w:sz w:val="32"/>
-          <w:szCs w:val="24"/>
-          <w:lang/>
+          <w:sz w:val="24"/>
+          <w:szCs w:val="24"/>
+        </w:rPr>
+      </w:pPr>
+      <w:r>
+        <w:rPr>
+          <w:rFonts w:ascii="Times New Roman" w:eastAsia="Times New Roman" w:hAnsi="Times New Roman" w:cs="Times New Roman"/>
+          <w:sz w:val="24"/>
+          <w:szCs w:val="24"/>
         </w:rPr>
         <w:t xml:space="preserve">Analyse historique via </w:t>
       </w:r>
       <w:r>
         <w:rPr>
           <w:rFonts w:ascii="Courier New" w:eastAsia="Times New Roman" w:hAnsi="Courier New" w:cs="Courier New"/>
-          <w:sz w:val="24"/>
+          <w:sz w:val="20"/>
           <w:szCs w:val="20"/>
-          <w:lang/>
         </w:rPr>
         <w:t>/factory/history</w:t>
       </w:r>
       <w:r>
         <w:rPr>
           <w:rFonts w:ascii="Times New Roman" w:eastAsia="Times New Roman" w:hAnsi="Times New Roman" w:cs="Times New Roman"/>
-          <w:sz w:val="32"/>
-          <w:szCs w:val="24"/>
-          <w:lang/>
+          <w:sz w:val="24"/>
+          <w:szCs w:val="24"/>
         </w:rPr>
         <w:t xml:space="preserve"> et </w:t>
       </w:r>
       <w:r>
         <w:rPr>
           <w:rFonts w:ascii="Courier New" w:eastAsia="Times New Roman" w:hAnsi="Courier New" w:cs="Courier New"/>
-          <w:sz w:val="24"/>
+          <w:sz w:val="20"/>
           <w:szCs w:val="20"/>
-          <w:lang/>
         </w:rPr>
         <w:t>/analytics/machine-timeseries</w:t>
       </w:r>
@@ -2446,17 +2256,15 @@
         <w:spacing w:before="100" w:beforeAutospacing="1" w:after="100" w:afterAutospacing="1" w:line="240" w:lineRule="auto"/>
         <w:rPr>
           <w:rFonts w:ascii="Times New Roman" w:eastAsia="Times New Roman" w:hAnsi="Times New Roman" w:cs="Times New Roman"/>
-          <w:sz w:val="32"/>
-          <w:szCs w:val="24"/>
-          <w:lang/>
-        </w:rPr>
-      </w:pPr>
-      <w:r>
-        <w:rPr>
-          <w:rFonts w:ascii="Times New Roman" w:eastAsia="Times New Roman" w:hAnsi="Times New Roman" w:cs="Times New Roman"/>
-          <w:sz w:val="32"/>
-          <w:szCs w:val="24"/>
-          <w:lang/>
+          <w:sz w:val="24"/>
+          <w:szCs w:val="24"/>
+        </w:rPr>
+      </w:pPr>
+      <w:r>
+        <w:rPr>
+          <w:rFonts w:ascii="Times New Roman" w:eastAsia="Times New Roman" w:hAnsi="Times New Roman" w:cs="Times New Roman"/>
+          <w:sz w:val="24"/>
+          <w:szCs w:val="24"/>
         </w:rPr>
         <w:t>Visualisation 3D de l’usine et heatmap de criticité</w:t>
       </w:r>
@@ -2470,17 +2278,15 @@
         <w:spacing w:before="100" w:beforeAutospacing="1" w:after="100" w:afterAutospacing="1" w:line="240" w:lineRule="auto"/>
         <w:rPr>
           <w:rFonts w:ascii="Times New Roman" w:eastAsia="Times New Roman" w:hAnsi="Times New Roman" w:cs="Times New Roman"/>
-          <w:sz w:val="32"/>
-          <w:szCs w:val="24"/>
-          <w:lang/>
-        </w:rPr>
-      </w:pPr>
-      <w:r>
-        <w:rPr>
-          <w:rFonts w:ascii="Times New Roman" w:eastAsia="Times New Roman" w:hAnsi="Times New Roman" w:cs="Times New Roman"/>
-          <w:sz w:val="32"/>
-          <w:szCs w:val="24"/>
-          <w:lang/>
+          <w:sz w:val="24"/>
+          <w:szCs w:val="24"/>
+        </w:rPr>
+      </w:pPr>
+      <w:r>
+        <w:rPr>
+          <w:rFonts w:ascii="Times New Roman" w:eastAsia="Times New Roman" w:hAnsi="Times New Roman" w:cs="Times New Roman"/>
+          <w:sz w:val="24"/>
+          <w:szCs w:val="24"/>
         </w:rPr>
         <w:t>Notifications visuelles pour les pannes et anomalies</w:t>
       </w:r>
@@ -2490,9 +2296,8 @@
         <w:spacing w:after="0" w:line="240" w:lineRule="auto"/>
         <w:rPr>
           <w:rFonts w:ascii="Times New Roman" w:eastAsia="Times New Roman" w:hAnsi="Times New Roman" w:cs="Times New Roman"/>
-          <w:sz w:val="32"/>
-          <w:szCs w:val="24"/>
-          <w:lang/>
+          <w:sz w:val="24"/>
+          <w:szCs w:val="24"/>
         </w:rPr>
       </w:pPr>
     </w:p>
@@ -2501,17 +2306,15 @@
         <w:spacing w:before="100" w:beforeAutospacing="1" w:after="100" w:afterAutospacing="1" w:line="240" w:lineRule="auto"/>
         <w:rPr>
           <w:rFonts w:ascii="Times New Roman" w:eastAsia="Times New Roman" w:hAnsi="Times New Roman" w:cs="Times New Roman"/>
-          <w:sz w:val="32"/>
-          <w:szCs w:val="24"/>
-          <w:lang/>
-        </w:rPr>
-      </w:pPr>
-      <w:r>
-        <w:rPr>
-          <w:rFonts w:ascii="Times New Roman" w:eastAsia="Times New Roman" w:hAnsi="Times New Roman" w:cs="Times New Roman"/>
-          <w:sz w:val="32"/>
-          <w:szCs w:val="24"/>
-          <w:lang/>
+          <w:sz w:val="24"/>
+          <w:szCs w:val="24"/>
+        </w:rPr>
+      </w:pPr>
+      <w:r>
+        <w:rPr>
+          <w:rFonts w:ascii="Times New Roman" w:eastAsia="Times New Roman" w:hAnsi="Times New Roman" w:cs="Times New Roman"/>
+          <w:sz w:val="24"/>
+          <w:szCs w:val="24"/>
         </w:rPr>
         <w:t xml:space="preserve">Cette architecture assure une </w:t>
       </w:r>
@@ -2520,26 +2323,1300 @@
           <w:rFonts w:ascii="Times New Roman" w:eastAsia="Times New Roman" w:hAnsi="Times New Roman" w:cs="Times New Roman"/>
           <w:b/>
           <w:bCs/>
+          <w:sz w:val="24"/>
+          <w:szCs w:val="24"/>
+        </w:rPr>
+        <w:t>démonstration fluide, performante et complète</w:t>
+      </w:r>
+      <w:r>
+        <w:rPr>
+          <w:rFonts w:ascii="Times New Roman" w:eastAsia="Times New Roman" w:hAnsi="Times New Roman" w:cs="Times New Roman"/>
+          <w:sz w:val="24"/>
+          <w:szCs w:val="24"/>
+        </w:rPr>
+        <w:t>, répondant parfaitement aux objectifs du hackathon AI4BMI pour la spécialité Internet &amp; Multimédia.</w:t>
+      </w:r>
+    </w:p>
+    <w:p>
+      <w:pPr>
+        <w:rPr>
+          <w:sz w:val="24"/>
+        </w:rPr>
+      </w:pPr>
+    </w:p>
+    <w:p>
+      <w:pPr>
+        <w:rPr>
+          <w:sz w:val="24"/>
+        </w:rPr>
+      </w:pPr>
+    </w:p>
+    <w:p>
+      <w:pPr>
+        <w:rPr>
+          <w:sz w:val="24"/>
+        </w:rPr>
+      </w:pPr>
+    </w:p>
+    <w:p>
+      <w:pPr>
+        <w:rPr>
+          <w:sz w:val="20"/>
+        </w:rPr>
+      </w:pPr>
+    </w:p>
+    <w:p>
+      <w:pPr>
+        <w:pStyle w:val="Heading1"/>
+        <w:rPr>
+          <w:sz w:val="44"/>
+        </w:rPr>
+      </w:pPr>
+      <w:r>
+        <w:rPr>
+          <w:sz w:val="44"/>
+        </w:rPr>
+        <w:t>Documentation : Simulation Prédictive (IA &amp; Maintenance)</w:t>
+      </w:r>
+    </w:p>
+    <w:p>
+      <w:pPr>
+        <w:rPr>
+          <w:sz w:val="20"/>
+        </w:rPr>
+      </w:pPr>
+    </w:p>
+    <w:p>
+      <w:pPr>
+        <w:pStyle w:val="Heading2"/>
+        <w:rPr>
           <w:sz w:val="32"/>
-          <w:szCs w:val="24"/>
-          <w:lang/>
-        </w:rPr>
-        <w:t>démonstration fluide, performante et complète</w:t>
-      </w:r>
-      <w:r>
-        <w:rPr>
-          <w:rFonts w:ascii="Times New Roman" w:eastAsia="Times New Roman" w:hAnsi="Times New Roman" w:cs="Times New Roman"/>
+        </w:rPr>
+      </w:pPr>
+      <w:r>
+        <w:rPr>
           <w:sz w:val="32"/>
-          <w:szCs w:val="24"/>
-          <w:lang/>
-        </w:rPr>
-        <w:t>, répondant parfaitement aux objectifs du hackathon AI4BMI pour la spécialité Internet &amp; Multimédia.</w:t>
-      </w:r>
-    </w:p>
-    <w:p>
-      <w:pPr>
-        <w:rPr>
-          <w:sz w:val="26"/>
+        </w:rPr>
+        <w:t>Vue d'ensemble</w:t>
+      </w:r>
+    </w:p>
+    <w:p>
+      <w:pPr>
+        <w:pStyle w:val="NormalWeb"/>
+        <w:rPr>
+          <w:sz w:val="22"/>
+        </w:rPr>
+      </w:pPr>
+      <w:r>
+        <w:rPr>
+          <w:sz w:val="22"/>
+        </w:rPr>
+        <w:t>Lorsqu'une date future est détectée, le système bascule du mode "Recherche" au mode "Simulation".</w:t>
+      </w:r>
+      <w:r>
+        <w:rPr>
+          <w:sz w:val="22"/>
+        </w:rPr>
+        <w:br/>
+        <w:t>Il analyse les 30 derniers jours de données réelles pour projeter l'état futur de la machine demandée.</w:t>
+      </w:r>
+    </w:p>
+    <w:p>
+      <w:pPr>
+        <w:pStyle w:val="Heading2"/>
+        <w:rPr>
+          <w:sz w:val="32"/>
+        </w:rPr>
+      </w:pPr>
+      <w:r>
+        <w:rPr>
+          <w:sz w:val="32"/>
+        </w:rPr>
+        <w:t>Outils &amp; Technologies</w:t>
+      </w:r>
+    </w:p>
+    <w:p>
+      <w:pPr>
+        <w:pStyle w:val="NormalWeb"/>
+        <w:numPr>
+          <w:ilvl w:val="0"/>
+          <w:numId w:val="6"/>
+        </w:numPr>
+        <w:rPr>
+          <w:sz w:val="22"/>
+        </w:rPr>
+      </w:pPr>
+      <w:r>
+        <w:rPr>
+          <w:rStyle w:val="Strong"/>
+          <w:sz w:val="22"/>
+        </w:rPr>
+        <w:t>FastAPI</w:t>
+      </w:r>
+      <w:r>
+        <w:rPr>
+          <w:sz w:val="22"/>
+        </w:rPr>
+        <w:t xml:space="preserve"> : Gestion de la route intelligente </w:t>
+      </w:r>
+      <w:r>
+        <w:rPr>
+          <w:rStyle w:val="HTMLCode"/>
+          <w:sz w:val="18"/>
+        </w:rPr>
+        <w:t>/factory/history</w:t>
+      </w:r>
+      <w:r>
+        <w:rPr>
+          <w:sz w:val="22"/>
+        </w:rPr>
+        <w:t>.</w:t>
+      </w:r>
+    </w:p>
+    <w:p>
+      <w:pPr>
+        <w:pStyle w:val="NormalWeb"/>
+        <w:numPr>
+          <w:ilvl w:val="0"/>
+          <w:numId w:val="6"/>
+        </w:numPr>
+        <w:rPr>
+          <w:sz w:val="22"/>
+        </w:rPr>
+      </w:pPr>
+      <w:r>
+        <w:rPr>
+          <w:rStyle w:val="Strong"/>
+          <w:sz w:val="22"/>
+        </w:rPr>
+        <w:t>Pandas</w:t>
+      </w:r>
+      <w:r>
+        <w:rPr>
+          <w:sz w:val="22"/>
+        </w:rPr>
+        <w:t xml:space="preserve"> : Manipulation des séries temporelles et filtrage du dataset.</w:t>
+      </w:r>
+    </w:p>
+    <w:p>
+      <w:pPr>
+        <w:pStyle w:val="NormalWeb"/>
+        <w:numPr>
+          <w:ilvl w:val="0"/>
+          <w:numId w:val="6"/>
+        </w:numPr>
+        <w:rPr>
+          <w:sz w:val="22"/>
+        </w:rPr>
+      </w:pPr>
+      <w:r>
+        <w:rPr>
+          <w:rStyle w:val="Strong"/>
+          <w:sz w:val="22"/>
+        </w:rPr>
+        <w:t>Numpy</w:t>
+      </w:r>
+      <w:r>
+        <w:rPr>
+          <w:sz w:val="22"/>
+        </w:rPr>
+        <w:t xml:space="preserve"> : Utilisation de </w:t>
+      </w:r>
+      <w:r>
+        <w:rPr>
+          <w:rStyle w:val="HTMLCode"/>
+          <w:sz w:val="18"/>
+        </w:rPr>
+        <w:t>polyfit</w:t>
+      </w:r>
+      <w:r>
+        <w:rPr>
+          <w:sz w:val="22"/>
+        </w:rPr>
+        <w:t xml:space="preserve"> pour calculer la régression linéaire (pente de la tendance).</w:t>
+      </w:r>
+    </w:p>
+    <w:p>
+      <w:pPr>
+        <w:pStyle w:val="Heading2"/>
+        <w:rPr>
+          <w:sz w:val="32"/>
+        </w:rPr>
+      </w:pPr>
+      <w:r>
+        <w:rPr>
+          <w:sz w:val="32"/>
+        </w:rPr>
+        <w:t>Logique de Calcul (La Formule)</w:t>
+      </w:r>
+    </w:p>
+    <w:p>
+      <w:pPr>
+        <w:pStyle w:val="NormalWeb"/>
+        <w:rPr>
+          <w:sz w:val="22"/>
+        </w:rPr>
+      </w:pPr>
+      <w:r>
+        <w:rPr>
+          <w:sz w:val="22"/>
+        </w:rPr>
+        <w:t>La simulation utilise une méthode de projection linéaire pondérée :</w:t>
+      </w:r>
+    </w:p>
+    <w:p>
+      <w:pPr>
+        <w:pStyle w:val="NormalWeb"/>
+        <w:rPr>
+          <w:sz w:val="22"/>
+        </w:rPr>
+      </w:pPr>
+      <w:r>
+        <w:rPr>
+          <w:sz w:val="22"/>
+        </w:rPr>
+        <w:lastRenderedPageBreak/>
+        <w:t>[</w:t>
+      </w:r>
+      <w:r>
+        <w:rPr>
+          <w:sz w:val="22"/>
+        </w:rPr>
+        <w:br/>
+        <w:t>Valeur_{future} = Moyenne_{30j} + (Tendance \times Nombre_jours_projection)</w:t>
+      </w:r>
+      <w:r>
+        <w:rPr>
+          <w:sz w:val="22"/>
+        </w:rPr>
+        <w:br/>
+        <w:t>]</w:t>
+      </w:r>
+    </w:p>
+    <w:p>
+      <w:pPr>
+        <w:pStyle w:val="Heading3"/>
+        <w:rPr>
+          <w:sz w:val="24"/>
+        </w:rPr>
+      </w:pPr>
+      <w:r>
+        <w:rPr>
+          <w:sz w:val="24"/>
+        </w:rPr>
+        <w:t>1. Moyenne 30j</w:t>
+      </w:r>
+    </w:p>
+    <w:p>
+      <w:pPr>
+        <w:pStyle w:val="NormalWeb"/>
+        <w:rPr>
+          <w:sz w:val="22"/>
+        </w:rPr>
+      </w:pPr>
+      <w:r>
+        <w:rPr>
+          <w:sz w:val="22"/>
+        </w:rPr>
+        <w:t>Le système calcule la moyenne des indicateurs sur les 30 derniers points de données disponibles dans le dataset pour la machine concernée.</w:t>
+      </w:r>
+      <w:r>
+        <w:rPr>
+          <w:sz w:val="22"/>
+        </w:rPr>
+        <w:br/>
+        <w:t>Cela établit une ligne de base stable.</w:t>
+      </w:r>
+    </w:p>
+    <w:p>
+      <w:pPr>
+        <w:pStyle w:val="Heading3"/>
+        <w:rPr>
+          <w:sz w:val="24"/>
+        </w:rPr>
+      </w:pPr>
+      <w:r>
+        <w:rPr>
+          <w:sz w:val="24"/>
+        </w:rPr>
+        <w:t>2. Calcul de la Tendance</w:t>
+      </w:r>
+    </w:p>
+    <w:p>
+      <w:pPr>
+        <w:pStyle w:val="NormalWeb"/>
+        <w:rPr>
+          <w:sz w:val="22"/>
+        </w:rPr>
+      </w:pPr>
+      <w:r>
+        <w:rPr>
+          <w:sz w:val="22"/>
+        </w:rPr>
+        <w:t>Pour chaque indicateur (Température, Vibration, Courant), nous calculons une pente (m) par régression linéaire :</w:t>
+      </w:r>
+    </w:p>
+    <w:p>
+      <w:pPr>
+        <w:pStyle w:val="NormalWeb"/>
+        <w:numPr>
+          <w:ilvl w:val="0"/>
+          <w:numId w:val="7"/>
+        </w:numPr>
+        <w:rPr>
+          <w:sz w:val="22"/>
+        </w:rPr>
+      </w:pPr>
+      <w:r>
+        <w:rPr>
+          <w:sz w:val="22"/>
+        </w:rPr>
+        <w:t>Le temps est transformé en jours relatifs.</w:t>
+      </w:r>
+    </w:p>
+    <w:p>
+      <w:pPr>
+        <w:pStyle w:val="NormalWeb"/>
+        <w:numPr>
+          <w:ilvl w:val="0"/>
+          <w:numId w:val="7"/>
+        </w:numPr>
+        <w:rPr>
+          <w:sz w:val="22"/>
+        </w:rPr>
+      </w:pPr>
+      <w:r>
+        <w:rPr>
+          <w:sz w:val="22"/>
+        </w:rPr>
+        <w:t xml:space="preserve">La fonction </w:t>
+      </w:r>
+      <w:r>
+        <w:rPr>
+          <w:rStyle w:val="HTMLCode"/>
+          <w:sz w:val="18"/>
+        </w:rPr>
+        <w:t>np.polyfit(X, Y, 1)</w:t>
+      </w:r>
+      <w:r>
+        <w:rPr>
+          <w:sz w:val="22"/>
+        </w:rPr>
+        <w:t xml:space="preserve"> trouve la droite la plus proche de la réalité récente.</w:t>
+      </w:r>
+    </w:p>
+    <w:p>
+      <w:pPr>
+        <w:pStyle w:val="NormalWeb"/>
+        <w:numPr>
+          <w:ilvl w:val="0"/>
+          <w:numId w:val="7"/>
+        </w:numPr>
+        <w:rPr>
+          <w:sz w:val="22"/>
+        </w:rPr>
+      </w:pPr>
+      <w:r>
+        <w:rPr>
+          <w:sz w:val="22"/>
+        </w:rPr>
+        <w:t>Une pente positive indique une dégradation progressive de l'état de la machine.</w:t>
+      </w:r>
+    </w:p>
+    <w:p>
+      <w:pPr>
+        <w:pStyle w:val="Heading3"/>
+        <w:rPr>
+          <w:sz w:val="24"/>
+        </w:rPr>
+      </w:pPr>
+      <w:r>
+        <w:rPr>
+          <w:sz w:val="24"/>
+        </w:rPr>
+        <w:t>3. Statut de Maintenance</w:t>
+      </w:r>
+    </w:p>
+    <w:p>
+      <w:pPr>
+        <w:pStyle w:val="NormalWeb"/>
+        <w:rPr>
+          <w:sz w:val="22"/>
+        </w:rPr>
+      </w:pPr>
+      <w:r>
+        <w:rPr>
+          <w:sz w:val="22"/>
+        </w:rPr>
+        <w:t>Le statut estimé est déduit de la température projetée :</w:t>
+      </w:r>
+    </w:p>
+    <w:p>
+      <w:pPr>
+        <w:pStyle w:val="NormalWeb"/>
+        <w:numPr>
+          <w:ilvl w:val="0"/>
+          <w:numId w:val="8"/>
+        </w:numPr>
+        <w:rPr>
+          <w:sz w:val="22"/>
+        </w:rPr>
+      </w:pPr>
+      <w:r>
+        <w:rPr>
+          <w:rStyle w:val="Strong"/>
+          <w:sz w:val="22"/>
+        </w:rPr>
+        <w:t>Actif</w:t>
+      </w:r>
+      <w:r>
+        <w:rPr>
+          <w:sz w:val="22"/>
+        </w:rPr>
+        <w:t xml:space="preserve"> : Température &lt; 75°C</w:t>
+      </w:r>
+    </w:p>
+    <w:p>
+      <w:pPr>
+        <w:pStyle w:val="NormalWeb"/>
+        <w:numPr>
+          <w:ilvl w:val="0"/>
+          <w:numId w:val="8"/>
+        </w:numPr>
+        <w:rPr>
+          <w:sz w:val="22"/>
+        </w:rPr>
+      </w:pPr>
+      <w:r>
+        <w:rPr>
+          <w:rStyle w:val="Strong"/>
+          <w:sz w:val="22"/>
+        </w:rPr>
+        <w:t>Risque modéré</w:t>
+      </w:r>
+      <w:r>
+        <w:rPr>
+          <w:sz w:val="22"/>
+        </w:rPr>
+        <w:t xml:space="preserve"> : Température entre 75°C et 90°C</w:t>
+      </w:r>
+    </w:p>
+    <w:p>
+      <w:pPr>
+        <w:pStyle w:val="NormalWeb"/>
+        <w:numPr>
+          <w:ilvl w:val="0"/>
+          <w:numId w:val="8"/>
+        </w:numPr>
+        <w:rPr>
+          <w:sz w:val="22"/>
+        </w:rPr>
+      </w:pPr>
+      <w:r>
+        <w:rPr>
+          <w:rStyle w:val="Strong"/>
+          <w:sz w:val="22"/>
+        </w:rPr>
+        <w:t>Risque élevé</w:t>
+      </w:r>
+      <w:r>
+        <w:rPr>
+          <w:sz w:val="22"/>
+        </w:rPr>
+        <w:t xml:space="preserve"> : Température &gt; 90°C</w:t>
+      </w:r>
+    </w:p>
+    <w:p>
+      <w:pPr>
+        <w:pStyle w:val="Heading2"/>
+        <w:rPr>
+          <w:sz w:val="32"/>
+        </w:rPr>
+      </w:pPr>
+      <w:r>
+        <w:rPr>
+          <w:sz w:val="32"/>
+        </w:rPr>
+        <w:t>Niveau de Confiance</w:t>
+      </w:r>
+    </w:p>
+    <w:p>
+      <w:pPr>
+        <w:pStyle w:val="NormalWeb"/>
+        <w:rPr>
+          <w:sz w:val="22"/>
+        </w:rPr>
+      </w:pPr>
+      <w:r>
+        <w:rPr>
+          <w:sz w:val="22"/>
+        </w:rPr>
+        <w:t>La confiance n'est pas statique. Elle diminue au fur et à mesure que l'on s'éloigne dans le futur selon la règle suivante :</w:t>
+      </w:r>
+    </w:p>
+    <w:p>
+      <w:pPr>
+        <w:pStyle w:val="NormalWeb"/>
+        <w:numPr>
+          <w:ilvl w:val="0"/>
+          <w:numId w:val="9"/>
+        </w:numPr>
+        <w:rPr>
+          <w:sz w:val="22"/>
+        </w:rPr>
+      </w:pPr>
+      <w:r>
+        <w:rPr>
+          <w:rStyle w:val="Strong"/>
+          <w:sz w:val="22"/>
+        </w:rPr>
+        <w:t>Base</w:t>
+      </w:r>
+      <w:r>
+        <w:rPr>
+          <w:sz w:val="22"/>
+        </w:rPr>
+        <w:t xml:space="preserve"> :</w:t>
+      </w:r>
+    </w:p>
+    <w:p>
+      <w:pPr>
+        <w:pStyle w:val="NormalWeb"/>
+        <w:numPr>
+          <w:ilvl w:val="1"/>
+          <w:numId w:val="9"/>
+        </w:numPr>
+        <w:rPr>
+          <w:sz w:val="22"/>
+        </w:rPr>
+      </w:pPr>
+      <w:r>
+        <w:rPr>
+          <w:sz w:val="22"/>
+        </w:rPr>
+        <w:t>95% (pour un état stable)</w:t>
+      </w:r>
+    </w:p>
+    <w:p>
+      <w:pPr>
+        <w:pStyle w:val="NormalWeb"/>
+        <w:numPr>
+          <w:ilvl w:val="1"/>
+          <w:numId w:val="9"/>
+        </w:numPr>
+        <w:rPr>
+          <w:sz w:val="22"/>
+        </w:rPr>
+      </w:pPr>
+      <w:r>
+        <w:rPr>
+          <w:sz w:val="22"/>
+        </w:rPr>
+        <w:t>75–85% (si un risque est détecté)</w:t>
+      </w:r>
+    </w:p>
+    <w:p>
+      <w:pPr>
+        <w:pStyle w:val="NormalWeb"/>
+        <w:numPr>
+          <w:ilvl w:val="0"/>
+          <w:numId w:val="9"/>
+        </w:numPr>
+        <w:rPr>
+          <w:sz w:val="22"/>
+        </w:rPr>
+      </w:pPr>
+      <w:r>
+        <w:rPr>
+          <w:rStyle w:val="Strong"/>
+          <w:sz w:val="22"/>
+        </w:rPr>
+        <w:t>Décroissance</w:t>
+      </w:r>
+      <w:r>
+        <w:rPr>
+          <w:sz w:val="22"/>
+        </w:rPr>
+        <w:t xml:space="preserve"> :</w:t>
+      </w:r>
+    </w:p>
+    <w:p>
+      <w:pPr>
+        <w:pStyle w:val="NormalWeb"/>
+        <w:numPr>
+          <w:ilvl w:val="1"/>
+          <w:numId w:val="9"/>
+        </w:numPr>
+        <w:rPr>
+          <w:sz w:val="22"/>
+        </w:rPr>
+      </w:pPr>
+      <w:r>
+        <w:rPr>
+          <w:sz w:val="22"/>
+        </w:rPr>
+        <w:t>-1% pour chaque tranche de 30 jours de projection</w:t>
+      </w:r>
+    </w:p>
+    <w:p>
+      <w:pPr>
+        <w:pStyle w:val="NormalWeb"/>
+        <w:numPr>
+          <w:ilvl w:val="0"/>
+          <w:numId w:val="9"/>
+        </w:numPr>
+        <w:rPr>
+          <w:sz w:val="22"/>
+        </w:rPr>
+      </w:pPr>
+      <w:r>
+        <w:rPr>
+          <w:rStyle w:val="Strong"/>
+          <w:sz w:val="22"/>
+        </w:rPr>
+        <w:t>Minimum</w:t>
+      </w:r>
+      <w:r>
+        <w:rPr>
+          <w:sz w:val="22"/>
+        </w:rPr>
+        <w:t xml:space="preserve"> :</w:t>
+      </w:r>
+    </w:p>
+    <w:p>
+      <w:pPr>
+        <w:pStyle w:val="NormalWeb"/>
+        <w:numPr>
+          <w:ilvl w:val="1"/>
+          <w:numId w:val="9"/>
+        </w:numPr>
+        <w:rPr>
+          <w:sz w:val="22"/>
+        </w:rPr>
+      </w:pPr>
+      <w:r>
+        <w:rPr>
+          <w:sz w:val="22"/>
+        </w:rPr>
+        <w:t>Fixé à 50% pour éviter les prédictions trop incertaines</w:t>
+      </w:r>
+    </w:p>
+    <w:p>
+      <w:pPr>
+        <w:pStyle w:val="Heading2"/>
+        <w:rPr>
+          <w:sz w:val="32"/>
+        </w:rPr>
+      </w:pPr>
+      <w:r>
+        <w:rPr>
+          <w:sz w:val="32"/>
+        </w:rPr>
+        <w:t>Structure du Code</w:t>
+      </w:r>
+    </w:p>
+    <w:p>
+      <w:pPr>
+        <w:pStyle w:val="Heading3"/>
+        <w:rPr>
+          <w:sz w:val="24"/>
+        </w:rPr>
+      </w:pPr>
+      <w:r>
+        <w:rPr>
+          <w:sz w:val="24"/>
+        </w:rPr>
+        <w:t xml:space="preserve">Le Service : </w:t>
+      </w:r>
+      <w:r>
+        <w:rPr>
+          <w:rStyle w:val="HTMLCode"/>
+          <w:sz w:val="18"/>
+        </w:rPr>
+        <w:t>PredictionService</w:t>
+      </w:r>
+    </w:p>
+    <w:p>
+      <w:pPr>
+        <w:pStyle w:val="NormalWeb"/>
+        <w:rPr>
+          <w:sz w:val="22"/>
+        </w:rPr>
+      </w:pPr>
+      <w:r>
+        <w:rPr>
+          <w:sz w:val="22"/>
+        </w:rPr>
+        <w:t xml:space="preserve">Situé dans </w:t>
+      </w:r>
+      <w:r>
+        <w:rPr>
+          <w:rStyle w:val="HTMLCode"/>
+          <w:sz w:val="18"/>
+        </w:rPr>
+        <w:t>app/services/prediction_service.py</w:t>
+      </w:r>
+      <w:r>
+        <w:rPr>
+          <w:sz w:val="22"/>
+        </w:rPr>
+        <w:t>, il est le moteur mathématique :</w:t>
+      </w:r>
+    </w:p>
+    <w:p>
+      <w:pPr>
+        <w:pStyle w:val="NormalWeb"/>
+        <w:numPr>
+          <w:ilvl w:val="0"/>
+          <w:numId w:val="10"/>
+        </w:numPr>
+        <w:rPr>
+          <w:sz w:val="22"/>
+        </w:rPr>
+      </w:pPr>
+      <w:r>
+        <w:rPr>
+          <w:sz w:val="22"/>
+        </w:rPr>
+        <w:t>Il isole les données de la machine.</w:t>
+      </w:r>
+    </w:p>
+    <w:p>
+      <w:pPr>
+        <w:pStyle w:val="NormalWeb"/>
+        <w:numPr>
+          <w:ilvl w:val="0"/>
+          <w:numId w:val="10"/>
+        </w:numPr>
+        <w:rPr>
+          <w:sz w:val="22"/>
+        </w:rPr>
+      </w:pPr>
+      <w:r>
+        <w:rPr>
+          <w:sz w:val="22"/>
+        </w:rPr>
+        <w:t>Il calcule les régressions pour chaque capteur.</w:t>
+      </w:r>
+    </w:p>
+    <w:p>
+      <w:pPr>
+        <w:pStyle w:val="NormalWeb"/>
+        <w:numPr>
+          <w:ilvl w:val="0"/>
+          <w:numId w:val="10"/>
+        </w:numPr>
+        <w:rPr>
+          <w:sz w:val="22"/>
+        </w:rPr>
+      </w:pPr>
+      <w:r>
+        <w:rPr>
+          <w:sz w:val="22"/>
+        </w:rPr>
+        <w:t>Il formate le message UX (User Experience) pour l'interface.</w:t>
+      </w:r>
+    </w:p>
+    <w:p>
+      <w:pPr>
+        <w:pStyle w:val="NormalWeb"/>
+        <w:rPr>
+          <w:sz w:val="22"/>
+        </w:rPr>
+      </w:pPr>
+    </w:p>
+    <w:p>
+      <w:pPr>
+        <w:pStyle w:val="Heading3"/>
+        <w:rPr>
+          <w:sz w:val="24"/>
+        </w:rPr>
+      </w:pPr>
+      <w:r>
+        <w:rPr>
+          <w:sz w:val="24"/>
+        </w:rPr>
+        <w:lastRenderedPageBreak/>
+        <w:t xml:space="preserve">La Route : </w:t>
+      </w:r>
+      <w:r>
+        <w:rPr>
+          <w:rStyle w:val="HTMLCode"/>
+          <w:sz w:val="18"/>
+        </w:rPr>
+        <w:t>/factory/history</w:t>
+      </w:r>
+    </w:p>
+    <w:p>
+      <w:pPr>
+        <w:pStyle w:val="NormalWeb"/>
+        <w:rPr>
+          <w:sz w:val="22"/>
+        </w:rPr>
+      </w:pPr>
+      <w:r>
+        <w:rPr>
+          <w:sz w:val="22"/>
+        </w:rPr>
+        <w:t xml:space="preserve">Située dans </w:t>
+      </w:r>
+      <w:r>
+        <w:rPr>
+          <w:rStyle w:val="HTMLCode"/>
+          <w:sz w:val="18"/>
+        </w:rPr>
+        <w:t>app/routes/factory.py</w:t>
+      </w:r>
+      <w:r>
+        <w:rPr>
+          <w:sz w:val="22"/>
+        </w:rPr>
+        <w:t>, elle joue le rôle de contrôleur :</w:t>
+      </w:r>
+    </w:p>
+    <w:p>
+      <w:pPr>
+        <w:pStyle w:val="NormalWeb"/>
+        <w:numPr>
+          <w:ilvl w:val="0"/>
+          <w:numId w:val="11"/>
+        </w:numPr>
+        <w:rPr>
+          <w:sz w:val="22"/>
+        </w:rPr>
+      </w:pPr>
+      <w:r>
+        <w:rPr>
+          <w:sz w:val="22"/>
+        </w:rPr>
+        <w:t xml:space="preserve">Reçoit la </w:t>
+      </w:r>
+      <w:r>
+        <w:rPr>
+          <w:rStyle w:val="HTMLCode"/>
+          <w:sz w:val="18"/>
+        </w:rPr>
+        <w:t>date</w:t>
+      </w:r>
+      <w:r>
+        <w:rPr>
+          <w:sz w:val="22"/>
+        </w:rPr>
+        <w:t xml:space="preserve"> et le </w:t>
+      </w:r>
+      <w:r>
+        <w:rPr>
+          <w:rStyle w:val="HTMLCode"/>
+          <w:sz w:val="18"/>
+        </w:rPr>
+        <w:t>machine_id</w:t>
+      </w:r>
+      <w:r>
+        <w:rPr>
+          <w:sz w:val="22"/>
+        </w:rPr>
+        <w:t>.</w:t>
+      </w:r>
+    </w:p>
+    <w:p>
+      <w:pPr>
+        <w:pStyle w:val="NormalWeb"/>
+        <w:numPr>
+          <w:ilvl w:val="0"/>
+          <w:numId w:val="11"/>
+        </w:numPr>
+        <w:rPr>
+          <w:sz w:val="22"/>
+        </w:rPr>
+      </w:pPr>
+      <w:r>
+        <w:rPr>
+          <w:sz w:val="22"/>
+        </w:rPr>
+        <w:t xml:space="preserve">Compare </w:t>
+      </w:r>
+      <w:r>
+        <w:rPr>
+          <w:rStyle w:val="HTMLCode"/>
+          <w:sz w:val="18"/>
+        </w:rPr>
+        <w:t>date_recherche</w:t>
+      </w:r>
+      <w:r>
+        <w:rPr>
+          <w:sz w:val="22"/>
+        </w:rPr>
+        <w:t xml:space="preserve"> avec </w:t>
+      </w:r>
+      <w:r>
+        <w:rPr>
+          <w:rStyle w:val="HTMLCode"/>
+          <w:sz w:val="18"/>
+        </w:rPr>
+        <w:t>max_dataset_date</w:t>
+      </w:r>
+      <w:r>
+        <w:rPr>
+          <w:sz w:val="22"/>
+        </w:rPr>
+        <w:t>.</w:t>
+      </w:r>
+    </w:p>
+    <w:p>
+      <w:pPr>
+        <w:pStyle w:val="NormalWeb"/>
+        <w:numPr>
+          <w:ilvl w:val="0"/>
+          <w:numId w:val="11"/>
+        </w:numPr>
+        <w:rPr>
+          <w:sz w:val="22"/>
+        </w:rPr>
+      </w:pPr>
+      <w:r>
+        <w:rPr>
+          <w:sz w:val="22"/>
+        </w:rPr>
+        <w:t xml:space="preserve">Si future, appelle le </w:t>
+      </w:r>
+      <w:r>
+        <w:rPr>
+          <w:rStyle w:val="HTMLCode"/>
+          <w:sz w:val="18"/>
+        </w:rPr>
+        <w:t>PredictionService</w:t>
+      </w:r>
+      <w:r>
+        <w:rPr>
+          <w:sz w:val="22"/>
+        </w:rPr>
+        <w:t>.</w:t>
+      </w:r>
+    </w:p>
+    <w:p>
+      <w:pPr>
+        <w:pStyle w:val="NormalWeb"/>
+        <w:numPr>
+          <w:ilvl w:val="0"/>
+          <w:numId w:val="11"/>
+        </w:numPr>
+        <w:rPr>
+          <w:sz w:val="22"/>
+        </w:rPr>
+      </w:pPr>
+      <w:r>
+        <w:rPr>
+          <w:sz w:val="22"/>
+        </w:rPr>
+        <w:t>Sinon, renvoie les données réelles du fichier CSV.</w:t>
+      </w:r>
+    </w:p>
+    <w:p>
+      <w:pPr>
+        <w:rPr>
+          <w:sz w:val="20"/>
+        </w:rPr>
+      </w:pPr>
+    </w:p>
+    <w:p>
+      <w:pPr>
+        <w:pStyle w:val="Heading2"/>
+        <w:rPr>
+          <w:sz w:val="32"/>
+        </w:rPr>
+      </w:pPr>
+      <w:r>
+        <w:rPr>
+          <w:sz w:val="32"/>
+        </w:rPr>
+        <w:t>Exemple de Requête &amp; Réponse</w:t>
+      </w:r>
+    </w:p>
+    <w:p>
+      <w:pPr>
+        <w:pStyle w:val="NormalWeb"/>
+        <w:rPr>
+          <w:sz w:val="22"/>
+        </w:rPr>
+      </w:pPr>
+      <w:r>
+        <w:rPr>
+          <w:rStyle w:val="Strong"/>
+          <w:sz w:val="22"/>
+        </w:rPr>
+        <w:t>Requête :</w:t>
+      </w:r>
+    </w:p>
+    <w:p>
+      <w:pPr>
+        <w:pStyle w:val="HTMLPreformatted"/>
+        <w:rPr>
+          <w:rStyle w:val="HTMLCode"/>
+          <w:sz w:val="18"/>
+        </w:rPr>
+      </w:pPr>
+      <w:r>
+        <w:rPr>
+          <w:rStyle w:val="HTMLCode"/>
+          <w:sz w:val="18"/>
+        </w:rPr>
+        <w:t>GET /factory/history?date=2026-06-01&amp;machine_id=KUKA_08</w:t>
+      </w:r>
+    </w:p>
+    <w:p>
+      <w:pPr>
+        <w:pStyle w:val="NormalWeb"/>
+        <w:rPr>
+          <w:sz w:val="22"/>
+        </w:rPr>
+      </w:pPr>
+      <w:r>
+        <w:rPr>
+          <w:rStyle w:val="Strong"/>
+          <w:sz w:val="22"/>
+        </w:rPr>
+        <w:t>Réponse :</w:t>
+      </w:r>
+    </w:p>
+    <w:p>
+      <w:pPr>
+        <w:pStyle w:val="HTMLPreformatted"/>
+        <w:rPr>
+          <w:rStyle w:val="HTMLCode"/>
+          <w:sz w:val="18"/>
+        </w:rPr>
+      </w:pPr>
+      <w:r>
+        <w:rPr>
+          <w:rStyle w:val="HTMLCode"/>
+          <w:sz w:val="18"/>
+        </w:rPr>
+        <w:t>{</w:t>
+      </w:r>
+    </w:p>
+    <w:p>
+      <w:pPr>
+        <w:pStyle w:val="HTMLPreformatted"/>
+        <w:rPr>
+          <w:rStyle w:val="HTMLCode"/>
+          <w:sz w:val="18"/>
+        </w:rPr>
+      </w:pPr>
+      <w:r>
+        <w:rPr>
+          <w:rStyle w:val="HTMLCode"/>
+          <w:sz w:val="18"/>
+        </w:rPr>
+        <w:t xml:space="preserve">  "date_recherche": "01/06/2026",</w:t>
+      </w:r>
+    </w:p>
+    <w:p>
+      <w:pPr>
+        <w:pStyle w:val="HTMLPreformatted"/>
+        <w:rPr>
+          <w:rStyle w:val="HTMLCode"/>
+          <w:sz w:val="18"/>
+        </w:rPr>
+      </w:pPr>
+      <w:r>
+        <w:rPr>
+          <w:rStyle w:val="HTMLCode"/>
+          <w:sz w:val="18"/>
+        </w:rPr>
+        <w:t xml:space="preserve">  "type_donnees": "Prédiction (hors dataset historique)",</w:t>
+      </w:r>
+    </w:p>
+    <w:p>
+      <w:pPr>
+        <w:pStyle w:val="HTMLPreformatted"/>
+        <w:rPr>
+          <w:rStyle w:val="HTMLCode"/>
+          <w:sz w:val="18"/>
+        </w:rPr>
+      </w:pPr>
+      <w:r>
+        <w:rPr>
+          <w:rStyle w:val="HTMLCode"/>
+          <w:sz w:val="18"/>
+        </w:rPr>
+        <w:t xml:space="preserve">  "equipement": "Robot KUKA_08 - ID: KUKA_08",</w:t>
+      </w:r>
+    </w:p>
+    <w:p>
+      <w:pPr>
+        <w:pStyle w:val="HTMLPreformatted"/>
+        <w:rPr>
+          <w:rStyle w:val="HTMLCode"/>
+          <w:sz w:val="18"/>
+        </w:rPr>
+      </w:pPr>
+      <w:r>
+        <w:rPr>
+          <w:rStyle w:val="HTMLCode"/>
+          <w:sz w:val="18"/>
+        </w:rPr>
+        <w:t xml:space="preserve">  "temperature_estimee": "71.2 °C",</w:t>
+      </w:r>
+    </w:p>
+    <w:p>
+      <w:pPr>
+        <w:pStyle w:val="HTMLPreformatted"/>
+        <w:rPr>
+          <w:rStyle w:val="HTMLCode"/>
+          <w:sz w:val="18"/>
+        </w:rPr>
+      </w:pPr>
+      <w:r>
+        <w:rPr>
+          <w:rStyle w:val="HTMLCode"/>
+          <w:sz w:val="18"/>
+        </w:rPr>
+        <w:t xml:space="preserve">  "vibration_estimee": "4.8 mm/s",</w:t>
+      </w:r>
+    </w:p>
+    <w:p>
+      <w:pPr>
+        <w:pStyle w:val="HTMLPreformatted"/>
+        <w:rPr>
+          <w:rStyle w:val="HTMLCode"/>
+          <w:sz w:val="18"/>
+        </w:rPr>
+      </w:pPr>
+      <w:r>
+        <w:rPr>
+          <w:rStyle w:val="HTMLCode"/>
+          <w:sz w:val="18"/>
+        </w:rPr>
+        <w:t xml:space="preserve">  "courant_estime": "14.5 A",</w:t>
+      </w:r>
+    </w:p>
+    <w:p>
+      <w:pPr>
+        <w:pStyle w:val="HTMLPreformatted"/>
+        <w:rPr>
+          <w:rStyle w:val="HTMLCode"/>
+          <w:sz w:val="18"/>
+        </w:rPr>
+      </w:pPr>
+      <w:r>
+        <w:rPr>
+          <w:rStyle w:val="HTMLCode"/>
+          <w:sz w:val="18"/>
+        </w:rPr>
+        <w:t xml:space="preserve">  "statut_estime": "Actif",</w:t>
+      </w:r>
+    </w:p>
+    <w:p>
+      <w:pPr>
+        <w:pStyle w:val="HTMLPreformatted"/>
+        <w:rPr>
+          <w:rStyle w:val="HTMLCode"/>
+          <w:sz w:val="18"/>
+        </w:rPr>
+      </w:pPr>
+      <w:r>
+        <w:rPr>
+          <w:rStyle w:val="HTMLCode"/>
+          <w:sz w:val="18"/>
+        </w:rPr>
+        <w:t xml:space="preserve">  "niveau_confiance": "90%",</w:t>
+      </w:r>
+    </w:p>
+    <w:p>
+      <w:pPr>
+        <w:pStyle w:val="HTMLPreformatted"/>
+        <w:rPr>
+          <w:rStyle w:val="HTMLCode"/>
+          <w:sz w:val="18"/>
+        </w:rPr>
+      </w:pPr>
+      <w:r>
+        <w:rPr>
+          <w:rStyle w:val="HTMLCode"/>
+          <w:sz w:val="18"/>
+        </w:rPr>
+        <w:t xml:space="preserve">  "message": "La date sélectionnée dépasse la plage des données historiques disponibles. Les informations affichées correspondent à une projection prédictive basée sur les tendances observées."</w:t>
+      </w:r>
+    </w:p>
+    <w:p>
+      <w:pPr>
+        <w:pStyle w:val="HTMLPreformatted"/>
+        <w:rPr>
+          <w:rStyle w:val="HTMLCode"/>
+          <w:sz w:val="18"/>
+        </w:rPr>
+      </w:pPr>
+      <w:r>
+        <w:rPr>
+          <w:rStyle w:val="HTMLCode"/>
+          <w:sz w:val="18"/>
+        </w:rPr>
+        <w:t>}</w:t>
+      </w:r>
+    </w:p>
+    <w:p>
+      <w:pPr>
+        <w:rPr>
+          <w:sz w:val="20"/>
+        </w:rPr>
+      </w:pPr>
+      <w:bookmarkStart w:id="0" w:name="_GoBack"/>
+      <w:bookmarkEnd w:id="0"/>
+    </w:p>
+    <w:p>
+      <w:pPr>
+        <w:pStyle w:val="Heading2"/>
+        <w:rPr>
+          <w:sz w:val="32"/>
+        </w:rPr>
+      </w:pPr>
+      <w:r>
+        <w:rPr>
+          <w:sz w:val="32"/>
+        </w:rPr>
+        <w:t>Limitations</w:t>
+      </w:r>
+    </w:p>
+    <w:p>
+      <w:pPr>
+        <w:pStyle w:val="NormalWeb"/>
+        <w:numPr>
+          <w:ilvl w:val="0"/>
+          <w:numId w:val="12"/>
+        </w:numPr>
+        <w:rPr>
+          <w:sz w:val="22"/>
+        </w:rPr>
+      </w:pPr>
+      <w:r>
+        <w:rPr>
+          <w:sz w:val="22"/>
+        </w:rPr>
+        <w:t>La simulation est basée sur la continuité : elle ne peut pas prédire une panne soudaine due à un choc externe, mais elle prédit l'usure progressive.</w:t>
+      </w:r>
+    </w:p>
+    <w:p>
+      <w:pPr>
+        <w:pStyle w:val="NormalWeb"/>
+        <w:numPr>
+          <w:ilvl w:val="0"/>
+          <w:numId w:val="12"/>
+        </w:numPr>
+        <w:rPr>
+          <w:sz w:val="22"/>
+        </w:rPr>
+      </w:pPr>
+      <w:r>
+        <w:rPr>
+          <w:sz w:val="22"/>
+        </w:rPr>
+        <w:t>Nécessite au moins 2 points de données historiques pour calculer une tendance.</w:t>
+      </w:r>
+    </w:p>
+    <w:p>
+      <w:pPr>
+        <w:rPr>
+          <w:sz w:val="24"/>
         </w:rPr>
       </w:pPr>
     </w:p>
@@ -2854,6 +3931,751 @@
     </w:lvl>
   </w:abstractNum>
   <w:abstractNum w:abstractNumId="2">
+    <w:nsid w:val="25F279C8"/>
+    <w:multiLevelType w:val="multilevel"/>
+    <w:tmpl w:val="A35A43F0"/>
+    <w:lvl w:ilvl="0">
+      <w:start w:val="1"/>
+      <w:numFmt w:val="bullet"/>
+      <w:lvlText w:val=""/>
+      <w:lvlJc w:val="left"/>
+      <w:pPr>
+        <w:tabs>
+          <w:tab w:val="num" w:pos="720"/>
+        </w:tabs>
+        <w:ind w:left="720" w:hanging="360"/>
+      </w:pPr>
+      <w:rPr>
+        <w:rFonts w:ascii="Symbol" w:hAnsi="Symbol" w:hint="default"/>
+        <w:sz w:val="20"/>
+      </w:rPr>
+    </w:lvl>
+    <w:lvl w:ilvl="1" w:tentative="1">
+      <w:start w:val="1"/>
+      <w:numFmt w:val="bullet"/>
+      <w:lvlText w:val="o"/>
+      <w:lvlJc w:val="left"/>
+      <w:pPr>
+        <w:tabs>
+          <w:tab w:val="num" w:pos="1440"/>
+        </w:tabs>
+        <w:ind w:left="1440" w:hanging="360"/>
+      </w:pPr>
+      <w:rPr>
+        <w:rFonts w:ascii="Courier New" w:hAnsi="Courier New" w:hint="default"/>
+        <w:sz w:val="20"/>
+      </w:rPr>
+    </w:lvl>
+    <w:lvl w:ilvl="2" w:tentative="1">
+      <w:start w:val="1"/>
+      <w:numFmt w:val="bullet"/>
+      <w:lvlText w:val=""/>
+      <w:lvlJc w:val="left"/>
+      <w:pPr>
+        <w:tabs>
+          <w:tab w:val="num" w:pos="2160"/>
+        </w:tabs>
+        <w:ind w:left="2160" w:hanging="360"/>
+      </w:pPr>
+      <w:rPr>
+        <w:rFonts w:ascii="Wingdings" w:hAnsi="Wingdings" w:hint="default"/>
+        <w:sz w:val="20"/>
+      </w:rPr>
+    </w:lvl>
+    <w:lvl w:ilvl="3" w:tentative="1">
+      <w:start w:val="1"/>
+      <w:numFmt w:val="bullet"/>
+      <w:lvlText w:val=""/>
+      <w:lvlJc w:val="left"/>
+      <w:pPr>
+        <w:tabs>
+          <w:tab w:val="num" w:pos="2880"/>
+        </w:tabs>
+        <w:ind w:left="2880" w:hanging="360"/>
+      </w:pPr>
+      <w:rPr>
+        <w:rFonts w:ascii="Wingdings" w:hAnsi="Wingdings" w:hint="default"/>
+        <w:sz w:val="20"/>
+      </w:rPr>
+    </w:lvl>
+    <w:lvl w:ilvl="4" w:tentative="1">
+      <w:start w:val="1"/>
+      <w:numFmt w:val="bullet"/>
+      <w:lvlText w:val=""/>
+      <w:lvlJc w:val="left"/>
+      <w:pPr>
+        <w:tabs>
+          <w:tab w:val="num" w:pos="3600"/>
+        </w:tabs>
+        <w:ind w:left="3600" w:hanging="360"/>
+      </w:pPr>
+      <w:rPr>
+        <w:rFonts w:ascii="Wingdings" w:hAnsi="Wingdings" w:hint="default"/>
+        <w:sz w:val="20"/>
+      </w:rPr>
+    </w:lvl>
+    <w:lvl w:ilvl="5" w:tentative="1">
+      <w:start w:val="1"/>
+      <w:numFmt w:val="bullet"/>
+      <w:lvlText w:val=""/>
+      <w:lvlJc w:val="left"/>
+      <w:pPr>
+        <w:tabs>
+          <w:tab w:val="num" w:pos="4320"/>
+        </w:tabs>
+        <w:ind w:left="4320" w:hanging="360"/>
+      </w:pPr>
+      <w:rPr>
+        <w:rFonts w:ascii="Wingdings" w:hAnsi="Wingdings" w:hint="default"/>
+        <w:sz w:val="20"/>
+      </w:rPr>
+    </w:lvl>
+    <w:lvl w:ilvl="6" w:tentative="1">
+      <w:start w:val="1"/>
+      <w:numFmt w:val="bullet"/>
+      <w:lvlText w:val=""/>
+      <w:lvlJc w:val="left"/>
+      <w:pPr>
+        <w:tabs>
+          <w:tab w:val="num" w:pos="5040"/>
+        </w:tabs>
+        <w:ind w:left="5040" w:hanging="360"/>
+      </w:pPr>
+      <w:rPr>
+        <w:rFonts w:ascii="Wingdings" w:hAnsi="Wingdings" w:hint="default"/>
+        <w:sz w:val="20"/>
+      </w:rPr>
+    </w:lvl>
+    <w:lvl w:ilvl="7" w:tentative="1">
+      <w:start w:val="1"/>
+      <w:numFmt w:val="bullet"/>
+      <w:lvlText w:val=""/>
+      <w:lvlJc w:val="left"/>
+      <w:pPr>
+        <w:tabs>
+          <w:tab w:val="num" w:pos="5760"/>
+        </w:tabs>
+        <w:ind w:left="5760" w:hanging="360"/>
+      </w:pPr>
+      <w:rPr>
+        <w:rFonts w:ascii="Wingdings" w:hAnsi="Wingdings" w:hint="default"/>
+        <w:sz w:val="20"/>
+      </w:rPr>
+    </w:lvl>
+    <w:lvl w:ilvl="8" w:tentative="1">
+      <w:start w:val="1"/>
+      <w:numFmt w:val="bullet"/>
+      <w:lvlText w:val=""/>
+      <w:lvlJc w:val="left"/>
+      <w:pPr>
+        <w:tabs>
+          <w:tab w:val="num" w:pos="6480"/>
+        </w:tabs>
+        <w:ind w:left="6480" w:hanging="360"/>
+      </w:pPr>
+      <w:rPr>
+        <w:rFonts w:ascii="Wingdings" w:hAnsi="Wingdings" w:hint="default"/>
+        <w:sz w:val="20"/>
+      </w:rPr>
+    </w:lvl>
+  </w:abstractNum>
+  <w:abstractNum w:abstractNumId="3">
+    <w:nsid w:val="26041DB0"/>
+    <w:multiLevelType w:val="multilevel"/>
+    <w:tmpl w:val="4F4A4780"/>
+    <w:lvl w:ilvl="0">
+      <w:start w:val="1"/>
+      <w:numFmt w:val="bullet"/>
+      <w:lvlText w:val=""/>
+      <w:lvlJc w:val="left"/>
+      <w:pPr>
+        <w:tabs>
+          <w:tab w:val="num" w:pos="720"/>
+        </w:tabs>
+        <w:ind w:left="720" w:hanging="360"/>
+      </w:pPr>
+      <w:rPr>
+        <w:rFonts w:ascii="Symbol" w:hAnsi="Symbol" w:hint="default"/>
+        <w:sz w:val="20"/>
+      </w:rPr>
+    </w:lvl>
+    <w:lvl w:ilvl="1" w:tentative="1">
+      <w:start w:val="1"/>
+      <w:numFmt w:val="bullet"/>
+      <w:lvlText w:val="o"/>
+      <w:lvlJc w:val="left"/>
+      <w:pPr>
+        <w:tabs>
+          <w:tab w:val="num" w:pos="1440"/>
+        </w:tabs>
+        <w:ind w:left="1440" w:hanging="360"/>
+      </w:pPr>
+      <w:rPr>
+        <w:rFonts w:ascii="Courier New" w:hAnsi="Courier New" w:hint="default"/>
+        <w:sz w:val="20"/>
+      </w:rPr>
+    </w:lvl>
+    <w:lvl w:ilvl="2" w:tentative="1">
+      <w:start w:val="1"/>
+      <w:numFmt w:val="bullet"/>
+      <w:lvlText w:val=""/>
+      <w:lvlJc w:val="left"/>
+      <w:pPr>
+        <w:tabs>
+          <w:tab w:val="num" w:pos="2160"/>
+        </w:tabs>
+        <w:ind w:left="2160" w:hanging="360"/>
+      </w:pPr>
+      <w:rPr>
+        <w:rFonts w:ascii="Wingdings" w:hAnsi="Wingdings" w:hint="default"/>
+        <w:sz w:val="20"/>
+      </w:rPr>
+    </w:lvl>
+    <w:lvl w:ilvl="3" w:tentative="1">
+      <w:start w:val="1"/>
+      <w:numFmt w:val="bullet"/>
+      <w:lvlText w:val=""/>
+      <w:lvlJc w:val="left"/>
+      <w:pPr>
+        <w:tabs>
+          <w:tab w:val="num" w:pos="2880"/>
+        </w:tabs>
+        <w:ind w:left="2880" w:hanging="360"/>
+      </w:pPr>
+      <w:rPr>
+        <w:rFonts w:ascii="Wingdings" w:hAnsi="Wingdings" w:hint="default"/>
+        <w:sz w:val="20"/>
+      </w:rPr>
+    </w:lvl>
+    <w:lvl w:ilvl="4" w:tentative="1">
+      <w:start w:val="1"/>
+      <w:numFmt w:val="bullet"/>
+      <w:lvlText w:val=""/>
+      <w:lvlJc w:val="left"/>
+      <w:pPr>
+        <w:tabs>
+          <w:tab w:val="num" w:pos="3600"/>
+        </w:tabs>
+        <w:ind w:left="3600" w:hanging="360"/>
+      </w:pPr>
+      <w:rPr>
+        <w:rFonts w:ascii="Wingdings" w:hAnsi="Wingdings" w:hint="default"/>
+        <w:sz w:val="20"/>
+      </w:rPr>
+    </w:lvl>
+    <w:lvl w:ilvl="5" w:tentative="1">
+      <w:start w:val="1"/>
+      <w:numFmt w:val="bullet"/>
+      <w:lvlText w:val=""/>
+      <w:lvlJc w:val="left"/>
+      <w:pPr>
+        <w:tabs>
+          <w:tab w:val="num" w:pos="4320"/>
+        </w:tabs>
+        <w:ind w:left="4320" w:hanging="360"/>
+      </w:pPr>
+      <w:rPr>
+        <w:rFonts w:ascii="Wingdings" w:hAnsi="Wingdings" w:hint="default"/>
+        <w:sz w:val="20"/>
+      </w:rPr>
+    </w:lvl>
+    <w:lvl w:ilvl="6" w:tentative="1">
+      <w:start w:val="1"/>
+      <w:numFmt w:val="bullet"/>
+      <w:lvlText w:val=""/>
+      <w:lvlJc w:val="left"/>
+      <w:pPr>
+        <w:tabs>
+          <w:tab w:val="num" w:pos="5040"/>
+        </w:tabs>
+        <w:ind w:left="5040" w:hanging="360"/>
+      </w:pPr>
+      <w:rPr>
+        <w:rFonts w:ascii="Wingdings" w:hAnsi="Wingdings" w:hint="default"/>
+        <w:sz w:val="20"/>
+      </w:rPr>
+    </w:lvl>
+    <w:lvl w:ilvl="7" w:tentative="1">
+      <w:start w:val="1"/>
+      <w:numFmt w:val="bullet"/>
+      <w:lvlText w:val=""/>
+      <w:lvlJc w:val="left"/>
+      <w:pPr>
+        <w:tabs>
+          <w:tab w:val="num" w:pos="5760"/>
+        </w:tabs>
+        <w:ind w:left="5760" w:hanging="360"/>
+      </w:pPr>
+      <w:rPr>
+        <w:rFonts w:ascii="Wingdings" w:hAnsi="Wingdings" w:hint="default"/>
+        <w:sz w:val="20"/>
+      </w:rPr>
+    </w:lvl>
+    <w:lvl w:ilvl="8" w:tentative="1">
+      <w:start w:val="1"/>
+      <w:numFmt w:val="bullet"/>
+      <w:lvlText w:val=""/>
+      <w:lvlJc w:val="left"/>
+      <w:pPr>
+        <w:tabs>
+          <w:tab w:val="num" w:pos="6480"/>
+        </w:tabs>
+        <w:ind w:left="6480" w:hanging="360"/>
+      </w:pPr>
+      <w:rPr>
+        <w:rFonts w:ascii="Wingdings" w:hAnsi="Wingdings" w:hint="default"/>
+        <w:sz w:val="20"/>
+      </w:rPr>
+    </w:lvl>
+  </w:abstractNum>
+  <w:abstractNum w:abstractNumId="4">
+    <w:nsid w:val="2F156B7C"/>
+    <w:multiLevelType w:val="multilevel"/>
+    <w:tmpl w:val="89E4970E"/>
+    <w:lvl w:ilvl="0">
+      <w:start w:val="1"/>
+      <w:numFmt w:val="bullet"/>
+      <w:lvlText w:val=""/>
+      <w:lvlJc w:val="left"/>
+      <w:pPr>
+        <w:tabs>
+          <w:tab w:val="num" w:pos="720"/>
+        </w:tabs>
+        <w:ind w:left="720" w:hanging="360"/>
+      </w:pPr>
+      <w:rPr>
+        <w:rFonts w:ascii="Symbol" w:hAnsi="Symbol" w:hint="default"/>
+        <w:sz w:val="20"/>
+      </w:rPr>
+    </w:lvl>
+    <w:lvl w:ilvl="1" w:tentative="1">
+      <w:start w:val="1"/>
+      <w:numFmt w:val="bullet"/>
+      <w:lvlText w:val="o"/>
+      <w:lvlJc w:val="left"/>
+      <w:pPr>
+        <w:tabs>
+          <w:tab w:val="num" w:pos="1440"/>
+        </w:tabs>
+        <w:ind w:left="1440" w:hanging="360"/>
+      </w:pPr>
+      <w:rPr>
+        <w:rFonts w:ascii="Courier New" w:hAnsi="Courier New" w:hint="default"/>
+        <w:sz w:val="20"/>
+      </w:rPr>
+    </w:lvl>
+    <w:lvl w:ilvl="2" w:tentative="1">
+      <w:start w:val="1"/>
+      <w:numFmt w:val="bullet"/>
+      <w:lvlText w:val=""/>
+      <w:lvlJc w:val="left"/>
+      <w:pPr>
+        <w:tabs>
+          <w:tab w:val="num" w:pos="2160"/>
+        </w:tabs>
+        <w:ind w:left="2160" w:hanging="360"/>
+      </w:pPr>
+      <w:rPr>
+        <w:rFonts w:ascii="Wingdings" w:hAnsi="Wingdings" w:hint="default"/>
+        <w:sz w:val="20"/>
+      </w:rPr>
+    </w:lvl>
+    <w:lvl w:ilvl="3" w:tentative="1">
+      <w:start w:val="1"/>
+      <w:numFmt w:val="bullet"/>
+      <w:lvlText w:val=""/>
+      <w:lvlJc w:val="left"/>
+      <w:pPr>
+        <w:tabs>
+          <w:tab w:val="num" w:pos="2880"/>
+        </w:tabs>
+        <w:ind w:left="2880" w:hanging="360"/>
+      </w:pPr>
+      <w:rPr>
+        <w:rFonts w:ascii="Wingdings" w:hAnsi="Wingdings" w:hint="default"/>
+        <w:sz w:val="20"/>
+      </w:rPr>
+    </w:lvl>
+    <w:lvl w:ilvl="4" w:tentative="1">
+      <w:start w:val="1"/>
+      <w:numFmt w:val="bullet"/>
+      <w:lvlText w:val=""/>
+      <w:lvlJc w:val="left"/>
+      <w:pPr>
+        <w:tabs>
+          <w:tab w:val="num" w:pos="3600"/>
+        </w:tabs>
+        <w:ind w:left="3600" w:hanging="360"/>
+      </w:pPr>
+      <w:rPr>
+        <w:rFonts w:ascii="Wingdings" w:hAnsi="Wingdings" w:hint="default"/>
+        <w:sz w:val="20"/>
+      </w:rPr>
+    </w:lvl>
+    <w:lvl w:ilvl="5" w:tentative="1">
+      <w:start w:val="1"/>
+      <w:numFmt w:val="bullet"/>
+      <w:lvlText w:val=""/>
+      <w:lvlJc w:val="left"/>
+      <w:pPr>
+        <w:tabs>
+          <w:tab w:val="num" w:pos="4320"/>
+        </w:tabs>
+        <w:ind w:left="4320" w:hanging="360"/>
+      </w:pPr>
+      <w:rPr>
+        <w:rFonts w:ascii="Wingdings" w:hAnsi="Wingdings" w:hint="default"/>
+        <w:sz w:val="20"/>
+      </w:rPr>
+    </w:lvl>
+    <w:lvl w:ilvl="6" w:tentative="1">
+      <w:start w:val="1"/>
+      <w:numFmt w:val="bullet"/>
+      <w:lvlText w:val=""/>
+      <w:lvlJc w:val="left"/>
+      <w:pPr>
+        <w:tabs>
+          <w:tab w:val="num" w:pos="5040"/>
+        </w:tabs>
+        <w:ind w:left="5040" w:hanging="360"/>
+      </w:pPr>
+      <w:rPr>
+        <w:rFonts w:ascii="Wingdings" w:hAnsi="Wingdings" w:hint="default"/>
+        <w:sz w:val="20"/>
+      </w:rPr>
+    </w:lvl>
+    <w:lvl w:ilvl="7" w:tentative="1">
+      <w:start w:val="1"/>
+      <w:numFmt w:val="bullet"/>
+      <w:lvlText w:val=""/>
+      <w:lvlJc w:val="left"/>
+      <w:pPr>
+        <w:tabs>
+          <w:tab w:val="num" w:pos="5760"/>
+        </w:tabs>
+        <w:ind w:left="5760" w:hanging="360"/>
+      </w:pPr>
+      <w:rPr>
+        <w:rFonts w:ascii="Wingdings" w:hAnsi="Wingdings" w:hint="default"/>
+        <w:sz w:val="20"/>
+      </w:rPr>
+    </w:lvl>
+    <w:lvl w:ilvl="8" w:tentative="1">
+      <w:start w:val="1"/>
+      <w:numFmt w:val="bullet"/>
+      <w:lvlText w:val=""/>
+      <w:lvlJc w:val="left"/>
+      <w:pPr>
+        <w:tabs>
+          <w:tab w:val="num" w:pos="6480"/>
+        </w:tabs>
+        <w:ind w:left="6480" w:hanging="360"/>
+      </w:pPr>
+      <w:rPr>
+        <w:rFonts w:ascii="Wingdings" w:hAnsi="Wingdings" w:hint="default"/>
+        <w:sz w:val="20"/>
+      </w:rPr>
+    </w:lvl>
+  </w:abstractNum>
+  <w:abstractNum w:abstractNumId="5">
+    <w:nsid w:val="41BE6A92"/>
+    <w:multiLevelType w:val="multilevel"/>
+    <w:tmpl w:val="49D0121E"/>
+    <w:lvl w:ilvl="0">
+      <w:start w:val="1"/>
+      <w:numFmt w:val="bullet"/>
+      <w:lvlText w:val=""/>
+      <w:lvlJc w:val="left"/>
+      <w:pPr>
+        <w:tabs>
+          <w:tab w:val="num" w:pos="720"/>
+        </w:tabs>
+        <w:ind w:left="720" w:hanging="360"/>
+      </w:pPr>
+      <w:rPr>
+        <w:rFonts w:ascii="Symbol" w:hAnsi="Symbol" w:hint="default"/>
+        <w:sz w:val="20"/>
+      </w:rPr>
+    </w:lvl>
+    <w:lvl w:ilvl="1">
+      <w:start w:val="1"/>
+      <w:numFmt w:val="bullet"/>
+      <w:lvlText w:val="o"/>
+      <w:lvlJc w:val="left"/>
+      <w:pPr>
+        <w:tabs>
+          <w:tab w:val="num" w:pos="1440"/>
+        </w:tabs>
+        <w:ind w:left="1440" w:hanging="360"/>
+      </w:pPr>
+      <w:rPr>
+        <w:rFonts w:ascii="Courier New" w:hAnsi="Courier New" w:hint="default"/>
+        <w:sz w:val="20"/>
+      </w:rPr>
+    </w:lvl>
+    <w:lvl w:ilvl="2" w:tentative="1">
+      <w:start w:val="1"/>
+      <w:numFmt w:val="bullet"/>
+      <w:lvlText w:val=""/>
+      <w:lvlJc w:val="left"/>
+      <w:pPr>
+        <w:tabs>
+          <w:tab w:val="num" w:pos="2160"/>
+        </w:tabs>
+        <w:ind w:left="2160" w:hanging="360"/>
+      </w:pPr>
+      <w:rPr>
+        <w:rFonts w:ascii="Wingdings" w:hAnsi="Wingdings" w:hint="default"/>
+        <w:sz w:val="20"/>
+      </w:rPr>
+    </w:lvl>
+    <w:lvl w:ilvl="3" w:tentative="1">
+      <w:start w:val="1"/>
+      <w:numFmt w:val="bullet"/>
+      <w:lvlText w:val=""/>
+      <w:lvlJc w:val="left"/>
+      <w:pPr>
+        <w:tabs>
+          <w:tab w:val="num" w:pos="2880"/>
+        </w:tabs>
+        <w:ind w:left="2880" w:hanging="360"/>
+      </w:pPr>
+      <w:rPr>
+        <w:rFonts w:ascii="Wingdings" w:hAnsi="Wingdings" w:hint="default"/>
+        <w:sz w:val="20"/>
+      </w:rPr>
+    </w:lvl>
+    <w:lvl w:ilvl="4" w:tentative="1">
+      <w:start w:val="1"/>
+      <w:numFmt w:val="bullet"/>
+      <w:lvlText w:val=""/>
+      <w:lvlJc w:val="left"/>
+      <w:pPr>
+        <w:tabs>
+          <w:tab w:val="num" w:pos="3600"/>
+        </w:tabs>
+        <w:ind w:left="3600" w:hanging="360"/>
+      </w:pPr>
+      <w:rPr>
+        <w:rFonts w:ascii="Wingdings" w:hAnsi="Wingdings" w:hint="default"/>
+        <w:sz w:val="20"/>
+      </w:rPr>
+    </w:lvl>
+    <w:lvl w:ilvl="5" w:tentative="1">
+      <w:start w:val="1"/>
+      <w:numFmt w:val="bullet"/>
+      <w:lvlText w:val=""/>
+      <w:lvlJc w:val="left"/>
+      <w:pPr>
+        <w:tabs>
+          <w:tab w:val="num" w:pos="4320"/>
+        </w:tabs>
+        <w:ind w:left="4320" w:hanging="360"/>
+      </w:pPr>
+      <w:rPr>
+        <w:rFonts w:ascii="Wingdings" w:hAnsi="Wingdings" w:hint="default"/>
+        <w:sz w:val="20"/>
+      </w:rPr>
+    </w:lvl>
+    <w:lvl w:ilvl="6" w:tentative="1">
+      <w:start w:val="1"/>
+      <w:numFmt w:val="bullet"/>
+      <w:lvlText w:val=""/>
+      <w:lvlJc w:val="left"/>
+      <w:pPr>
+        <w:tabs>
+          <w:tab w:val="num" w:pos="5040"/>
+        </w:tabs>
+        <w:ind w:left="5040" w:hanging="360"/>
+      </w:pPr>
+      <w:rPr>
+        <w:rFonts w:ascii="Wingdings" w:hAnsi="Wingdings" w:hint="default"/>
+        <w:sz w:val="20"/>
+      </w:rPr>
+    </w:lvl>
+    <w:lvl w:ilvl="7" w:tentative="1">
+      <w:start w:val="1"/>
+      <w:numFmt w:val="bullet"/>
+      <w:lvlText w:val=""/>
+      <w:lvlJc w:val="left"/>
+      <w:pPr>
+        <w:tabs>
+          <w:tab w:val="num" w:pos="5760"/>
+        </w:tabs>
+        <w:ind w:left="5760" w:hanging="360"/>
+      </w:pPr>
+      <w:rPr>
+        <w:rFonts w:ascii="Wingdings" w:hAnsi="Wingdings" w:hint="default"/>
+        <w:sz w:val="20"/>
+      </w:rPr>
+    </w:lvl>
+    <w:lvl w:ilvl="8" w:tentative="1">
+      <w:start w:val="1"/>
+      <w:numFmt w:val="bullet"/>
+      <w:lvlText w:val=""/>
+      <w:lvlJc w:val="left"/>
+      <w:pPr>
+        <w:tabs>
+          <w:tab w:val="num" w:pos="6480"/>
+        </w:tabs>
+        <w:ind w:left="6480" w:hanging="360"/>
+      </w:pPr>
+      <w:rPr>
+        <w:rFonts w:ascii="Wingdings" w:hAnsi="Wingdings" w:hint="default"/>
+        <w:sz w:val="20"/>
+      </w:rPr>
+    </w:lvl>
+  </w:abstractNum>
+  <w:abstractNum w:abstractNumId="6">
+    <w:nsid w:val="48CE436A"/>
+    <w:multiLevelType w:val="multilevel"/>
+    <w:tmpl w:val="F6164C88"/>
+    <w:lvl w:ilvl="0">
+      <w:start w:val="1"/>
+      <w:numFmt w:val="bullet"/>
+      <w:lvlText w:val=""/>
+      <w:lvlJc w:val="left"/>
+      <w:pPr>
+        <w:tabs>
+          <w:tab w:val="num" w:pos="720"/>
+        </w:tabs>
+        <w:ind w:left="720" w:hanging="360"/>
+      </w:pPr>
+      <w:rPr>
+        <w:rFonts w:ascii="Symbol" w:hAnsi="Symbol" w:hint="default"/>
+        <w:sz w:val="20"/>
+      </w:rPr>
+    </w:lvl>
+    <w:lvl w:ilvl="1" w:tentative="1">
+      <w:start w:val="1"/>
+      <w:numFmt w:val="bullet"/>
+      <w:lvlText w:val="o"/>
+      <w:lvlJc w:val="left"/>
+      <w:pPr>
+        <w:tabs>
+          <w:tab w:val="num" w:pos="1440"/>
+        </w:tabs>
+        <w:ind w:left="1440" w:hanging="360"/>
+      </w:pPr>
+      <w:rPr>
+        <w:rFonts w:ascii="Courier New" w:hAnsi="Courier New" w:hint="default"/>
+        <w:sz w:val="20"/>
+      </w:rPr>
+    </w:lvl>
+    <w:lvl w:ilvl="2" w:tentative="1">
+      <w:start w:val="1"/>
+      <w:numFmt w:val="bullet"/>
+      <w:lvlText w:val=""/>
+      <w:lvlJc w:val="left"/>
+      <w:pPr>
+        <w:tabs>
+          <w:tab w:val="num" w:pos="2160"/>
+        </w:tabs>
+        <w:ind w:left="2160" w:hanging="360"/>
+      </w:pPr>
+      <w:rPr>
+        <w:rFonts w:ascii="Wingdings" w:hAnsi="Wingdings" w:hint="default"/>
+        <w:sz w:val="20"/>
+      </w:rPr>
+    </w:lvl>
+    <w:lvl w:ilvl="3" w:tentative="1">
+      <w:start w:val="1"/>
+      <w:numFmt w:val="bullet"/>
+      <w:lvlText w:val=""/>
+      <w:lvlJc w:val="left"/>
+      <w:pPr>
+        <w:tabs>
+          <w:tab w:val="num" w:pos="2880"/>
+        </w:tabs>
+        <w:ind w:left="2880" w:hanging="360"/>
+      </w:pPr>
+      <w:rPr>
+        <w:rFonts w:ascii="Wingdings" w:hAnsi="Wingdings" w:hint="default"/>
+        <w:sz w:val="20"/>
+      </w:rPr>
+    </w:lvl>
+    <w:lvl w:ilvl="4" w:tentative="1">
+      <w:start w:val="1"/>
+      <w:numFmt w:val="bullet"/>
+      <w:lvlText w:val=""/>
+      <w:lvlJc w:val="left"/>
+      <w:pPr>
+        <w:tabs>
+          <w:tab w:val="num" w:pos="3600"/>
+        </w:tabs>
+        <w:ind w:left="3600" w:hanging="360"/>
+      </w:pPr>
+      <w:rPr>
+        <w:rFonts w:ascii="Wingdings" w:hAnsi="Wingdings" w:hint="default"/>
+        <w:sz w:val="20"/>
+      </w:rPr>
+    </w:lvl>
+    <w:lvl w:ilvl="5" w:tentative="1">
+      <w:start w:val="1"/>
+      <w:numFmt w:val="bullet"/>
+      <w:lvlText w:val=""/>
+      <w:lvlJc w:val="left"/>
+      <w:pPr>
+        <w:tabs>
+          <w:tab w:val="num" w:pos="4320"/>
+        </w:tabs>
+        <w:ind w:left="4320" w:hanging="360"/>
+      </w:pPr>
+      <w:rPr>
+        <w:rFonts w:ascii="Wingdings" w:hAnsi="Wingdings" w:hint="default"/>
+        <w:sz w:val="20"/>
+      </w:rPr>
+    </w:lvl>
+    <w:lvl w:ilvl="6" w:tentative="1">
+      <w:start w:val="1"/>
+      <w:numFmt w:val="bullet"/>
+      <w:lvlText w:val=""/>
+      <w:lvlJc w:val="left"/>
+      <w:pPr>
+        <w:tabs>
+          <w:tab w:val="num" w:pos="5040"/>
+        </w:tabs>
+        <w:ind w:left="5040" w:hanging="360"/>
+      </w:pPr>
+      <w:rPr>
+        <w:rFonts w:ascii="Wingdings" w:hAnsi="Wingdings" w:hint="default"/>
+        <w:sz w:val="20"/>
+      </w:rPr>
+    </w:lvl>
+    <w:lvl w:ilvl="7" w:tentative="1">
+      <w:start w:val="1"/>
+      <w:numFmt w:val="bullet"/>
+      <w:lvlText w:val=""/>
+      <w:lvlJc w:val="left"/>
+      <w:pPr>
+        <w:tabs>
+          <w:tab w:val="num" w:pos="5760"/>
+        </w:tabs>
+        <w:ind w:left="5760" w:hanging="360"/>
+      </w:pPr>
+      <w:rPr>
+        <w:rFonts w:ascii="Wingdings" w:hAnsi="Wingdings" w:hint="default"/>
+        <w:sz w:val="20"/>
+      </w:rPr>
+    </w:lvl>
+    <w:lvl w:ilvl="8" w:tentative="1">
+      <w:start w:val="1"/>
+      <w:numFmt w:val="bullet"/>
+      <w:lvlText w:val=""/>
+      <w:lvlJc w:val="left"/>
+      <w:pPr>
+        <w:tabs>
+          <w:tab w:val="num" w:pos="6480"/>
+        </w:tabs>
+        <w:ind w:left="6480" w:hanging="360"/>
+      </w:pPr>
+      <w:rPr>
+        <w:rFonts w:ascii="Wingdings" w:hAnsi="Wingdings" w:hint="default"/>
+        <w:sz w:val="20"/>
+      </w:rPr>
+    </w:lvl>
+  </w:abstractNum>
+  <w:abstractNum w:abstractNumId="7">
     <w:nsid w:val="49C8346D"/>
     <w:multiLevelType w:val="multilevel"/>
     <w:tmpl w:val="CBE81CD8"/>
@@ -2966,7 +4788,305 @@
       </w:pPr>
     </w:lvl>
   </w:abstractNum>
-  <w:abstractNum w:abstractNumId="3">
+  <w:abstractNum w:abstractNumId="8">
+    <w:nsid w:val="5EA3566C"/>
+    <w:multiLevelType w:val="multilevel"/>
+    <w:tmpl w:val="721893E4"/>
+    <w:lvl w:ilvl="0">
+      <w:start w:val="1"/>
+      <w:numFmt w:val="bullet"/>
+      <w:lvlText w:val=""/>
+      <w:lvlJc w:val="left"/>
+      <w:pPr>
+        <w:tabs>
+          <w:tab w:val="num" w:pos="720"/>
+        </w:tabs>
+        <w:ind w:left="720" w:hanging="360"/>
+      </w:pPr>
+      <w:rPr>
+        <w:rFonts w:ascii="Symbol" w:hAnsi="Symbol" w:hint="default"/>
+        <w:sz w:val="20"/>
+      </w:rPr>
+    </w:lvl>
+    <w:lvl w:ilvl="1" w:tentative="1">
+      <w:start w:val="1"/>
+      <w:numFmt w:val="bullet"/>
+      <w:lvlText w:val="o"/>
+      <w:lvlJc w:val="left"/>
+      <w:pPr>
+        <w:tabs>
+          <w:tab w:val="num" w:pos="1440"/>
+        </w:tabs>
+        <w:ind w:left="1440" w:hanging="360"/>
+      </w:pPr>
+      <w:rPr>
+        <w:rFonts w:ascii="Courier New" w:hAnsi="Courier New" w:hint="default"/>
+        <w:sz w:val="20"/>
+      </w:rPr>
+    </w:lvl>
+    <w:lvl w:ilvl="2" w:tentative="1">
+      <w:start w:val="1"/>
+      <w:numFmt w:val="bullet"/>
+      <w:lvlText w:val=""/>
+      <w:lvlJc w:val="left"/>
+      <w:pPr>
+        <w:tabs>
+          <w:tab w:val="num" w:pos="2160"/>
+        </w:tabs>
+        <w:ind w:left="2160" w:hanging="360"/>
+      </w:pPr>
+      <w:rPr>
+        <w:rFonts w:ascii="Wingdings" w:hAnsi="Wingdings" w:hint="default"/>
+        <w:sz w:val="20"/>
+      </w:rPr>
+    </w:lvl>
+    <w:lvl w:ilvl="3" w:tentative="1">
+      <w:start w:val="1"/>
+      <w:numFmt w:val="bullet"/>
+      <w:lvlText w:val=""/>
+      <w:lvlJc w:val="left"/>
+      <w:pPr>
+        <w:tabs>
+          <w:tab w:val="num" w:pos="2880"/>
+        </w:tabs>
+        <w:ind w:left="2880" w:hanging="360"/>
+      </w:pPr>
+      <w:rPr>
+        <w:rFonts w:ascii="Wingdings" w:hAnsi="Wingdings" w:hint="default"/>
+        <w:sz w:val="20"/>
+      </w:rPr>
+    </w:lvl>
+    <w:lvl w:ilvl="4" w:tentative="1">
+      <w:start w:val="1"/>
+      <w:numFmt w:val="bullet"/>
+      <w:lvlText w:val=""/>
+      <w:lvlJc w:val="left"/>
+      <w:pPr>
+        <w:tabs>
+          <w:tab w:val="num" w:pos="3600"/>
+        </w:tabs>
+        <w:ind w:left="3600" w:hanging="360"/>
+      </w:pPr>
+      <w:rPr>
+        <w:rFonts w:ascii="Wingdings" w:hAnsi="Wingdings" w:hint="default"/>
+        <w:sz w:val="20"/>
+      </w:rPr>
+    </w:lvl>
+    <w:lvl w:ilvl="5" w:tentative="1">
+      <w:start w:val="1"/>
+      <w:numFmt w:val="bullet"/>
+      <w:lvlText w:val=""/>
+      <w:lvlJc w:val="left"/>
+      <w:pPr>
+        <w:tabs>
+          <w:tab w:val="num" w:pos="4320"/>
+        </w:tabs>
+        <w:ind w:left="4320" w:hanging="360"/>
+      </w:pPr>
+      <w:rPr>
+        <w:rFonts w:ascii="Wingdings" w:hAnsi="Wingdings" w:hint="default"/>
+        <w:sz w:val="20"/>
+      </w:rPr>
+    </w:lvl>
+    <w:lvl w:ilvl="6" w:tentative="1">
+      <w:start w:val="1"/>
+      <w:numFmt w:val="bullet"/>
+      <w:lvlText w:val=""/>
+      <w:lvlJc w:val="left"/>
+      <w:pPr>
+        <w:tabs>
+          <w:tab w:val="num" w:pos="5040"/>
+        </w:tabs>
+        <w:ind w:left="5040" w:hanging="360"/>
+      </w:pPr>
+      <w:rPr>
+        <w:rFonts w:ascii="Wingdings" w:hAnsi="Wingdings" w:hint="default"/>
+        <w:sz w:val="20"/>
+      </w:rPr>
+    </w:lvl>
+    <w:lvl w:ilvl="7" w:tentative="1">
+      <w:start w:val="1"/>
+      <w:numFmt w:val="bullet"/>
+      <w:lvlText w:val=""/>
+      <w:lvlJc w:val="left"/>
+      <w:pPr>
+        <w:tabs>
+          <w:tab w:val="num" w:pos="5760"/>
+        </w:tabs>
+        <w:ind w:left="5760" w:hanging="360"/>
+      </w:pPr>
+      <w:rPr>
+        <w:rFonts w:ascii="Wingdings" w:hAnsi="Wingdings" w:hint="default"/>
+        <w:sz w:val="20"/>
+      </w:rPr>
+    </w:lvl>
+    <w:lvl w:ilvl="8" w:tentative="1">
+      <w:start w:val="1"/>
+      <w:numFmt w:val="bullet"/>
+      <w:lvlText w:val=""/>
+      <w:lvlJc w:val="left"/>
+      <w:pPr>
+        <w:tabs>
+          <w:tab w:val="num" w:pos="6480"/>
+        </w:tabs>
+        <w:ind w:left="6480" w:hanging="360"/>
+      </w:pPr>
+      <w:rPr>
+        <w:rFonts w:ascii="Wingdings" w:hAnsi="Wingdings" w:hint="default"/>
+        <w:sz w:val="20"/>
+      </w:rPr>
+    </w:lvl>
+  </w:abstractNum>
+  <w:abstractNum w:abstractNumId="9">
+    <w:nsid w:val="61B941D8"/>
+    <w:multiLevelType w:val="multilevel"/>
+    <w:tmpl w:val="5FDE2726"/>
+    <w:lvl w:ilvl="0">
+      <w:start w:val="1"/>
+      <w:numFmt w:val="bullet"/>
+      <w:lvlText w:val=""/>
+      <w:lvlJc w:val="left"/>
+      <w:pPr>
+        <w:tabs>
+          <w:tab w:val="num" w:pos="720"/>
+        </w:tabs>
+        <w:ind w:left="720" w:hanging="360"/>
+      </w:pPr>
+      <w:rPr>
+        <w:rFonts w:ascii="Symbol" w:hAnsi="Symbol" w:hint="default"/>
+        <w:sz w:val="20"/>
+      </w:rPr>
+    </w:lvl>
+    <w:lvl w:ilvl="1" w:tentative="1">
+      <w:start w:val="1"/>
+      <w:numFmt w:val="bullet"/>
+      <w:lvlText w:val="o"/>
+      <w:lvlJc w:val="left"/>
+      <w:pPr>
+        <w:tabs>
+          <w:tab w:val="num" w:pos="1440"/>
+        </w:tabs>
+        <w:ind w:left="1440" w:hanging="360"/>
+      </w:pPr>
+      <w:rPr>
+        <w:rFonts w:ascii="Courier New" w:hAnsi="Courier New" w:hint="default"/>
+        <w:sz w:val="20"/>
+      </w:rPr>
+    </w:lvl>
+    <w:lvl w:ilvl="2" w:tentative="1">
+      <w:start w:val="1"/>
+      <w:numFmt w:val="bullet"/>
+      <w:lvlText w:val=""/>
+      <w:lvlJc w:val="left"/>
+      <w:pPr>
+        <w:tabs>
+          <w:tab w:val="num" w:pos="2160"/>
+        </w:tabs>
+        <w:ind w:left="2160" w:hanging="360"/>
+      </w:pPr>
+      <w:rPr>
+        <w:rFonts w:ascii="Wingdings" w:hAnsi="Wingdings" w:hint="default"/>
+        <w:sz w:val="20"/>
+      </w:rPr>
+    </w:lvl>
+    <w:lvl w:ilvl="3" w:tentative="1">
+      <w:start w:val="1"/>
+      <w:numFmt w:val="bullet"/>
+      <w:lvlText w:val=""/>
+      <w:lvlJc w:val="left"/>
+      <w:pPr>
+        <w:tabs>
+          <w:tab w:val="num" w:pos="2880"/>
+        </w:tabs>
+        <w:ind w:left="2880" w:hanging="360"/>
+      </w:pPr>
+      <w:rPr>
+        <w:rFonts w:ascii="Wingdings" w:hAnsi="Wingdings" w:hint="default"/>
+        <w:sz w:val="20"/>
+      </w:rPr>
+    </w:lvl>
+    <w:lvl w:ilvl="4" w:tentative="1">
+      <w:start w:val="1"/>
+      <w:numFmt w:val="bullet"/>
+      <w:lvlText w:val=""/>
+      <w:lvlJc w:val="left"/>
+      <w:pPr>
+        <w:tabs>
+          <w:tab w:val="num" w:pos="3600"/>
+        </w:tabs>
+        <w:ind w:left="3600" w:hanging="360"/>
+      </w:pPr>
+      <w:rPr>
+        <w:rFonts w:ascii="Wingdings" w:hAnsi="Wingdings" w:hint="default"/>
+        <w:sz w:val="20"/>
+      </w:rPr>
+    </w:lvl>
+    <w:lvl w:ilvl="5" w:tentative="1">
+      <w:start w:val="1"/>
+      <w:numFmt w:val="bullet"/>
+      <w:lvlText w:val=""/>
+      <w:lvlJc w:val="left"/>
+      <w:pPr>
+        <w:tabs>
+          <w:tab w:val="num" w:pos="4320"/>
+        </w:tabs>
+        <w:ind w:left="4320" w:hanging="360"/>
+      </w:pPr>
+      <w:rPr>
+        <w:rFonts w:ascii="Wingdings" w:hAnsi="Wingdings" w:hint="default"/>
+        <w:sz w:val="20"/>
+      </w:rPr>
+    </w:lvl>
+    <w:lvl w:ilvl="6" w:tentative="1">
+      <w:start w:val="1"/>
+      <w:numFmt w:val="bullet"/>
+      <w:lvlText w:val=""/>
+      <w:lvlJc w:val="left"/>
+      <w:pPr>
+        <w:tabs>
+          <w:tab w:val="num" w:pos="5040"/>
+        </w:tabs>
+        <w:ind w:left="5040" w:hanging="360"/>
+      </w:pPr>
+      <w:rPr>
+        <w:rFonts w:ascii="Wingdings" w:hAnsi="Wingdings" w:hint="default"/>
+        <w:sz w:val="20"/>
+      </w:rPr>
+    </w:lvl>
+    <w:lvl w:ilvl="7" w:tentative="1">
+      <w:start w:val="1"/>
+      <w:numFmt w:val="bullet"/>
+      <w:lvlText w:val=""/>
+      <w:lvlJc w:val="left"/>
+      <w:pPr>
+        <w:tabs>
+          <w:tab w:val="num" w:pos="5760"/>
+        </w:tabs>
+        <w:ind w:left="5760" w:hanging="360"/>
+      </w:pPr>
+      <w:rPr>
+        <w:rFonts w:ascii="Wingdings" w:hAnsi="Wingdings" w:hint="default"/>
+        <w:sz w:val="20"/>
+      </w:rPr>
+    </w:lvl>
+    <w:lvl w:ilvl="8" w:tentative="1">
+      <w:start w:val="1"/>
+      <w:numFmt w:val="bullet"/>
+      <w:lvlText w:val=""/>
+      <w:lvlJc w:val="left"/>
+      <w:pPr>
+        <w:tabs>
+          <w:tab w:val="num" w:pos="6480"/>
+        </w:tabs>
+        <w:ind w:left="6480" w:hanging="360"/>
+      </w:pPr>
+      <w:rPr>
+        <w:rFonts w:ascii="Wingdings" w:hAnsi="Wingdings" w:hint="default"/>
+        <w:sz w:val="20"/>
+      </w:rPr>
+    </w:lvl>
+  </w:abstractNum>
+  <w:abstractNum w:abstractNumId="10">
     <w:nsid w:val="65164479"/>
     <w:multiLevelType w:val="multilevel"/>
     <w:tmpl w:val="109ED774"/>
@@ -3115,7 +5235,7 @@
       </w:rPr>
     </w:lvl>
   </w:abstractNum>
-  <w:abstractNum w:abstractNumId="4">
+  <w:abstractNum w:abstractNumId="11">
     <w:nsid w:val="722A7816"/>
     <w:multiLevelType w:val="multilevel"/>
     <w:tmpl w:val="46662AA2"/>
@@ -3265,19 +5385,40 @@
     </w:lvl>
   </w:abstractNum>
   <w:num w:numId="1">
-    <w:abstractNumId w:val="3"/>
+    <w:abstractNumId w:val="10"/>
   </w:num>
   <w:num w:numId="2">
     <w:abstractNumId w:val="1"/>
   </w:num>
   <w:num w:numId="3">
-    <w:abstractNumId w:val="2"/>
+    <w:abstractNumId w:val="7"/>
   </w:num>
   <w:num w:numId="4">
-    <w:abstractNumId w:val="4"/>
+    <w:abstractNumId w:val="11"/>
   </w:num>
   <w:num w:numId="5">
     <w:abstractNumId w:val="0"/>
+  </w:num>
+  <w:num w:numId="6">
+    <w:abstractNumId w:val="9"/>
+  </w:num>
+  <w:num w:numId="7">
+    <w:abstractNumId w:val="4"/>
+  </w:num>
+  <w:num w:numId="8">
+    <w:abstractNumId w:val="6"/>
+  </w:num>
+  <w:num w:numId="9">
+    <w:abstractNumId w:val="5"/>
+  </w:num>
+  <w:num w:numId="10">
+    <w:abstractNumId w:val="3"/>
+  </w:num>
+  <w:num w:numId="11">
+    <w:abstractNumId w:val="2"/>
+  </w:num>
+  <w:num w:numId="12">
+    <w:abstractNumId w:val="8"/>
   </w:num>
 </w:numbering>
 </file>
@@ -3694,7 +5835,6 @@
       <w:kern w:val="36"/>
       <w:sz w:val="48"/>
       <w:szCs w:val="48"/>
-      <w:lang/>
     </w:rPr>
   </w:style>
   <w:style w:type="paragraph" w:styleId="Heading2">
@@ -3714,7 +5854,6 @@
       <w:bCs/>
       <w:sz w:val="36"/>
       <w:szCs w:val="36"/>
-      <w:lang/>
     </w:rPr>
   </w:style>
   <w:style w:type="paragraph" w:styleId="Heading3">
@@ -3734,7 +5873,6 @@
       <w:bCs/>
       <w:sz w:val="27"/>
       <w:szCs w:val="27"/>
-      <w:lang/>
     </w:rPr>
   </w:style>
   <w:style w:type="character" w:default="1" w:styleId="DefaultParagraphFont">
@@ -3777,7 +5915,6 @@
       <w:kern w:val="36"/>
       <w:sz w:val="48"/>
       <w:szCs w:val="48"/>
-      <w:lang/>
     </w:rPr>
   </w:style>
   <w:style w:type="character" w:customStyle="1" w:styleId="Heading2Char">
@@ -3792,7 +5929,6 @@
       <w:bCs/>
       <w:sz w:val="36"/>
       <w:szCs w:val="36"/>
-      <w:lang/>
     </w:rPr>
   </w:style>
   <w:style w:type="character" w:customStyle="1" w:styleId="Heading3Char">
@@ -3807,14 +5943,12 @@
       <w:bCs/>
       <w:sz w:val="27"/>
       <w:szCs w:val="27"/>
-      <w:lang/>
     </w:rPr>
   </w:style>
   <w:style w:type="paragraph" w:styleId="NormalWeb">
     <w:name w:val="Normal (Web)"/>
     <w:basedOn w:val="Normal"/>
     <w:uiPriority w:val="99"/>
-    <w:semiHidden/>
     <w:unhideWhenUsed/>
     <w:rsid w:val="00451F91"/>
     <w:pPr>
@@ -3824,7 +5958,6 @@
       <w:rFonts w:ascii="Times New Roman" w:eastAsia="Times New Roman" w:hAnsi="Times New Roman" w:cs="Times New Roman"/>
       <w:sz w:val="24"/>
       <w:szCs w:val="24"/>
-      <w:lang/>
     </w:rPr>
   </w:style>
   <w:style w:type="character" w:styleId="Strong">
@@ -3849,6 +5982,56 @@
       <w:rFonts w:ascii="Courier New" w:eastAsia="Times New Roman" w:hAnsi="Courier New" w:cs="Courier New"/>
       <w:sz w:val="20"/>
       <w:szCs w:val="20"/>
+    </w:rPr>
+  </w:style>
+  <w:style w:type="paragraph" w:styleId="HTMLPreformatted">
+    <w:name w:val="HTML Preformatted"/>
+    <w:basedOn w:val="Normal"/>
+    <w:link w:val="HTMLPreformattedChar"/>
+    <w:uiPriority w:val="99"/>
+    <w:semiHidden/>
+    <w:unhideWhenUsed/>
+    <w:rsid w:val="003B6FD7"/>
+    <w:pPr>
+      <w:tabs>
+        <w:tab w:val="left" w:pos="916"/>
+        <w:tab w:val="left" w:pos="1832"/>
+        <w:tab w:val="left" w:pos="2748"/>
+        <w:tab w:val="left" w:pos="3664"/>
+        <w:tab w:val="left" w:pos="4580"/>
+        <w:tab w:val="left" w:pos="5496"/>
+        <w:tab w:val="left" w:pos="6412"/>
+        <w:tab w:val="left" w:pos="7328"/>
+        <w:tab w:val="left" w:pos="8244"/>
+        <w:tab w:val="left" w:pos="9160"/>
+        <w:tab w:val="left" w:pos="10076"/>
+        <w:tab w:val="left" w:pos="10992"/>
+        <w:tab w:val="left" w:pos="11908"/>
+        <w:tab w:val="left" w:pos="12824"/>
+        <w:tab w:val="left" w:pos="13740"/>
+        <w:tab w:val="left" w:pos="14656"/>
+      </w:tabs>
+      <w:spacing w:after="0" w:line="240" w:lineRule="auto"/>
+    </w:pPr>
+    <w:rPr>
+      <w:rFonts w:ascii="Courier New" w:eastAsia="Times New Roman" w:hAnsi="Courier New" w:cs="Courier New"/>
+      <w:sz w:val="20"/>
+      <w:szCs w:val="20"/>
+      <w:lang/>
+    </w:rPr>
+  </w:style>
+  <w:style w:type="character" w:customStyle="1" w:styleId="HTMLPreformattedChar">
+    <w:name w:val="HTML Preformatted Char"/>
+    <w:basedOn w:val="DefaultParagraphFont"/>
+    <w:link w:val="HTMLPreformatted"/>
+    <w:uiPriority w:val="99"/>
+    <w:semiHidden/>
+    <w:rsid w:val="003B6FD7"/>
+    <w:rPr>
+      <w:rFonts w:ascii="Courier New" w:eastAsia="Times New Roman" w:hAnsi="Courier New" w:cs="Courier New"/>
+      <w:sz w:val="20"/>
+      <w:szCs w:val="20"/>
+      <w:lang/>
     </w:rPr>
   </w:style>
 </w:styles>

</xml_diff>